<commit_message>
CM Plan erstellt und Projektlogo transparent gemacht
</commit_message>
<xml_diff>
--- a/CM.docx
+++ b/CM.docx
@@ -8,7 +8,7 @@
           <w:bottom w:val="single" w:sz="4" w:space="1" w:color="auto"/>
         </w:pBdr>
         <w:rPr>
-          <w:rFonts w:ascii="Arial" w:hAnsi="Arial" w:cs="Arial"/>
+          <w:rFonts w:ascii="Times New Roman" w:hAnsi="Times New Roman" w:cs="Times New Roman"/>
           <w:b/>
           <w:bCs/>
           <w:color w:val="003399"/>
@@ -19,7 +19,7 @@
       </w:pPr>
       <w:r>
         <w:rPr>
-          <w:rFonts w:ascii="Arial" w:hAnsi="Arial" w:cs="Arial"/>
+          <w:rFonts w:ascii="Times New Roman" w:hAnsi="Times New Roman" w:cs="Times New Roman"/>
           <w:b/>
           <w:bCs/>
           <w:color w:val="003399"/>
@@ -33,7 +33,7 @@
     <w:p>
       <w:pPr>
         <w:rPr>
-          <w:rFonts w:ascii="Arial" w:hAnsi="Arial" w:cs="Arial"/>
+          <w:rFonts w:ascii="Times New Roman" w:hAnsi="Times New Roman" w:cs="Times New Roman"/>
           <w:b/>
           <w:bCs/>
           <w:sz w:val="32"/>
@@ -43,7 +43,7 @@
       </w:pPr>
       <w:r>
         <w:rPr>
-          <w:rFonts w:ascii="Arial" w:hAnsi="Arial" w:cs="Arial"/>
+          <w:rFonts w:ascii="Times New Roman" w:hAnsi="Times New Roman" w:cs="Times New Roman"/>
           <w:b/>
           <w:bCs/>
           <w:sz w:val="32"/>
@@ -61,14 +61,14 @@
           <w:numId w:val="1"/>
         </w:numPr>
         <w:rPr>
-          <w:rFonts w:ascii="Arial" w:hAnsi="Arial" w:cs="Arial"/>
+          <w:rFonts w:ascii="Times New Roman" w:hAnsi="Times New Roman" w:cs="Times New Roman"/>
           <w:lang w:val="de-DE"/>
         </w:rPr>
       </w:pPr>
       <w:proofErr w:type="spellStart"/>
       <w:r>
         <w:rPr>
-          <w:rFonts w:ascii="Arial" w:hAnsi="Arial" w:cs="Arial"/>
+          <w:rFonts w:ascii="Times New Roman" w:hAnsi="Times New Roman" w:cs="Times New Roman"/>
           <w:lang w:val="de-DE"/>
         </w:rPr>
         <w:t>DriveSense</w:t>
@@ -83,13 +83,13 @@
           <w:numId w:val="1"/>
         </w:numPr>
         <w:rPr>
-          <w:rFonts w:ascii="Arial" w:hAnsi="Arial" w:cs="Arial"/>
-          <w:lang w:val="de-DE"/>
-        </w:rPr>
-      </w:pPr>
-      <w:r>
-        <w:rPr>
-          <w:rFonts w:ascii="Arial" w:hAnsi="Arial" w:cs="Arial"/>
+          <w:rFonts w:ascii="Times New Roman" w:hAnsi="Times New Roman" w:cs="Times New Roman"/>
+          <w:lang w:val="de-DE"/>
+        </w:rPr>
+      </w:pPr>
+      <w:r>
+        <w:rPr>
+          <w:rFonts w:ascii="Times New Roman" w:hAnsi="Times New Roman" w:cs="Times New Roman"/>
           <w:lang w:val="de-DE"/>
         </w:rPr>
         <w:t>CM</w:t>
@@ -103,13 +103,13 @@
           <w:numId w:val="1"/>
         </w:numPr>
         <w:rPr>
-          <w:rFonts w:ascii="Arial" w:hAnsi="Arial" w:cs="Arial"/>
-          <w:lang w:val="de-DE"/>
-        </w:rPr>
-      </w:pPr>
-      <w:r>
-        <w:rPr>
-          <w:rFonts w:ascii="Arial" w:hAnsi="Arial" w:cs="Arial"/>
+          <w:rFonts w:ascii="Times New Roman" w:hAnsi="Times New Roman" w:cs="Times New Roman"/>
+          <w:lang w:val="de-DE"/>
+        </w:rPr>
+      </w:pPr>
+      <w:r>
+        <w:rPr>
+          <w:rFonts w:ascii="Times New Roman" w:hAnsi="Times New Roman" w:cs="Times New Roman"/>
           <w:lang w:val="de-DE"/>
         </w:rPr>
         <w:t>Dokumentation</w:t>
@@ -123,13 +123,13 @@
           <w:numId w:val="1"/>
         </w:numPr>
         <w:rPr>
-          <w:rFonts w:ascii="Arial" w:hAnsi="Arial" w:cs="Arial"/>
-          <w:lang w:val="de-DE"/>
-        </w:rPr>
-      </w:pPr>
-      <w:r>
-        <w:rPr>
-          <w:rFonts w:ascii="Arial" w:hAnsi="Arial" w:cs="Arial"/>
+          <w:rFonts w:ascii="Times New Roman" w:hAnsi="Times New Roman" w:cs="Times New Roman"/>
+          <w:lang w:val="de-DE"/>
+        </w:rPr>
+      </w:pPr>
+      <w:r>
+        <w:rPr>
+          <w:rFonts w:ascii="Times New Roman" w:hAnsi="Times New Roman" w:cs="Times New Roman"/>
           <w:lang w:val="de-DE"/>
         </w:rPr>
         <w:t>Projektantrag</w:t>
@@ -143,13 +143,13 @@
           <w:numId w:val="1"/>
         </w:numPr>
         <w:rPr>
-          <w:rFonts w:ascii="Arial" w:hAnsi="Arial" w:cs="Arial"/>
-          <w:lang w:val="de-DE"/>
-        </w:rPr>
-      </w:pPr>
-      <w:r>
-        <w:rPr>
-          <w:rFonts w:ascii="Arial" w:hAnsi="Arial" w:cs="Arial"/>
+          <w:rFonts w:ascii="Times New Roman" w:hAnsi="Times New Roman" w:cs="Times New Roman"/>
+          <w:lang w:val="de-DE"/>
+        </w:rPr>
+      </w:pPr>
+      <w:r>
+        <w:rPr>
+          <w:rFonts w:ascii="Times New Roman" w:hAnsi="Times New Roman" w:cs="Times New Roman"/>
           <w:lang w:val="de-DE"/>
         </w:rPr>
         <w:t>Projektdefinition</w:t>
@@ -163,13 +163,13 @@
           <w:numId w:val="1"/>
         </w:numPr>
         <w:rPr>
-          <w:rFonts w:ascii="Arial" w:hAnsi="Arial" w:cs="Arial"/>
-          <w:lang w:val="de-DE"/>
-        </w:rPr>
-      </w:pPr>
-      <w:r>
-        <w:rPr>
-          <w:rFonts w:ascii="Arial" w:hAnsi="Arial" w:cs="Arial"/>
+          <w:rFonts w:ascii="Times New Roman" w:hAnsi="Times New Roman" w:cs="Times New Roman"/>
+          <w:lang w:val="de-DE"/>
+        </w:rPr>
+      </w:pPr>
+      <w:r>
+        <w:rPr>
+          <w:rFonts w:ascii="Times New Roman" w:hAnsi="Times New Roman" w:cs="Times New Roman"/>
           <w:lang w:val="de-DE"/>
         </w:rPr>
         <w:t>Berichte</w:t>
@@ -183,13 +183,13 @@
           <w:numId w:val="1"/>
         </w:numPr>
         <w:rPr>
-          <w:rFonts w:ascii="Arial" w:hAnsi="Arial" w:cs="Arial"/>
-          <w:lang w:val="de-DE"/>
-        </w:rPr>
-      </w:pPr>
-      <w:r>
-        <w:rPr>
-          <w:rFonts w:ascii="Arial" w:hAnsi="Arial" w:cs="Arial"/>
+          <w:rFonts w:ascii="Times New Roman" w:hAnsi="Times New Roman" w:cs="Times New Roman"/>
+          <w:lang w:val="de-DE"/>
+        </w:rPr>
+      </w:pPr>
+      <w:r>
+        <w:rPr>
+          <w:rFonts w:ascii="Times New Roman" w:hAnsi="Times New Roman" w:cs="Times New Roman"/>
           <w:lang w:val="de-DE"/>
         </w:rPr>
         <w:t>Organisation</w:t>
@@ -203,13 +203,13 @@
           <w:numId w:val="1"/>
         </w:numPr>
         <w:rPr>
-          <w:rFonts w:ascii="Arial" w:hAnsi="Arial" w:cs="Arial"/>
-          <w:lang w:val="de-DE"/>
-        </w:rPr>
-      </w:pPr>
-      <w:r>
-        <w:rPr>
-          <w:rFonts w:ascii="Arial" w:hAnsi="Arial" w:cs="Arial"/>
+          <w:rFonts w:ascii="Times New Roman" w:hAnsi="Times New Roman" w:cs="Times New Roman"/>
+          <w:lang w:val="de-DE"/>
+        </w:rPr>
+      </w:pPr>
+      <w:r>
+        <w:rPr>
+          <w:rFonts w:ascii="Times New Roman" w:hAnsi="Times New Roman" w:cs="Times New Roman"/>
           <w:lang w:val="de-DE"/>
         </w:rPr>
         <w:t>Präsentationen</w:t>
@@ -223,13 +223,13 @@
           <w:numId w:val="1"/>
         </w:numPr>
         <w:rPr>
-          <w:rFonts w:ascii="Arial" w:hAnsi="Arial" w:cs="Arial"/>
-          <w:lang w:val="de-DE"/>
-        </w:rPr>
-      </w:pPr>
-      <w:r>
-        <w:rPr>
-          <w:rFonts w:ascii="Arial" w:hAnsi="Arial" w:cs="Arial"/>
+          <w:rFonts w:ascii="Times New Roman" w:hAnsi="Times New Roman" w:cs="Times New Roman"/>
+          <w:lang w:val="de-DE"/>
+        </w:rPr>
+      </w:pPr>
+      <w:r>
+        <w:rPr>
+          <w:rFonts w:ascii="Times New Roman" w:hAnsi="Times New Roman" w:cs="Times New Roman"/>
           <w:lang w:val="de-DE"/>
         </w:rPr>
         <w:t>Vorlagen</w:t>
@@ -243,13 +243,13 @@
           <w:numId w:val="1"/>
         </w:numPr>
         <w:rPr>
-          <w:rFonts w:ascii="Arial" w:hAnsi="Arial" w:cs="Arial"/>
-          <w:lang w:val="de-DE"/>
-        </w:rPr>
-      </w:pPr>
-      <w:r>
-        <w:rPr>
-          <w:rFonts w:ascii="Arial" w:hAnsi="Arial" w:cs="Arial"/>
+          <w:rFonts w:ascii="Times New Roman" w:hAnsi="Times New Roman" w:cs="Times New Roman"/>
+          <w:lang w:val="de-DE"/>
+        </w:rPr>
+      </w:pPr>
+      <w:r>
+        <w:rPr>
+          <w:rFonts w:ascii="Times New Roman" w:hAnsi="Times New Roman" w:cs="Times New Roman"/>
           <w:lang w:val="de-DE"/>
         </w:rPr>
         <w:t>Design</w:t>
@@ -263,13 +263,13 @@
           <w:numId w:val="1"/>
         </w:numPr>
         <w:rPr>
-          <w:rFonts w:ascii="Arial" w:hAnsi="Arial" w:cs="Arial"/>
-          <w:lang w:val="de-DE"/>
-        </w:rPr>
-      </w:pPr>
-      <w:r>
-        <w:rPr>
-          <w:rFonts w:ascii="Arial" w:hAnsi="Arial" w:cs="Arial"/>
+          <w:rFonts w:ascii="Times New Roman" w:hAnsi="Times New Roman" w:cs="Times New Roman"/>
+          <w:lang w:val="de-DE"/>
+        </w:rPr>
+      </w:pPr>
+      <w:r>
+        <w:rPr>
+          <w:rFonts w:ascii="Times New Roman" w:hAnsi="Times New Roman" w:cs="Times New Roman"/>
           <w:lang w:val="de-DE"/>
         </w:rPr>
         <w:t>Logos</w:t>
@@ -283,13 +283,13 @@
           <w:numId w:val="1"/>
         </w:numPr>
         <w:rPr>
-          <w:rFonts w:ascii="Arial" w:hAnsi="Arial" w:cs="Arial"/>
-          <w:lang w:val="de-DE"/>
-        </w:rPr>
-      </w:pPr>
-      <w:r>
-        <w:rPr>
-          <w:rFonts w:ascii="Arial" w:hAnsi="Arial" w:cs="Arial"/>
+          <w:rFonts w:ascii="Times New Roman" w:hAnsi="Times New Roman" w:cs="Times New Roman"/>
+          <w:lang w:val="de-DE"/>
+        </w:rPr>
+      </w:pPr>
+      <w:r>
+        <w:rPr>
+          <w:rFonts w:ascii="Times New Roman" w:hAnsi="Times New Roman" w:cs="Times New Roman"/>
           <w:lang w:val="de-DE"/>
         </w:rPr>
         <w:t>Fotos</w:t>
@@ -303,13 +303,13 @@
           <w:numId w:val="1"/>
         </w:numPr>
         <w:rPr>
-          <w:rFonts w:ascii="Arial" w:hAnsi="Arial" w:cs="Arial"/>
-          <w:lang w:val="de-DE"/>
-        </w:rPr>
-      </w:pPr>
-      <w:r>
-        <w:rPr>
-          <w:rFonts w:ascii="Arial" w:hAnsi="Arial" w:cs="Arial"/>
+          <w:rFonts w:ascii="Times New Roman" w:hAnsi="Times New Roman" w:cs="Times New Roman"/>
+          <w:lang w:val="de-DE"/>
+        </w:rPr>
+      </w:pPr>
+      <w:r>
+        <w:rPr>
+          <w:rFonts w:ascii="Times New Roman" w:hAnsi="Times New Roman" w:cs="Times New Roman"/>
           <w:lang w:val="de-DE"/>
         </w:rPr>
         <w:t>Plakat</w:t>
@@ -323,13 +323,13 @@
           <w:numId w:val="1"/>
         </w:numPr>
         <w:rPr>
-          <w:rFonts w:ascii="Arial" w:hAnsi="Arial" w:cs="Arial"/>
-          <w:lang w:val="de-DE"/>
-        </w:rPr>
-      </w:pPr>
-      <w:r>
-        <w:rPr>
-          <w:rFonts w:ascii="Arial" w:hAnsi="Arial" w:cs="Arial"/>
+          <w:rFonts w:ascii="Times New Roman" w:hAnsi="Times New Roman" w:cs="Times New Roman"/>
+          <w:lang w:val="de-DE"/>
+        </w:rPr>
+      </w:pPr>
+      <w:r>
+        <w:rPr>
+          <w:rFonts w:ascii="Times New Roman" w:hAnsi="Times New Roman" w:cs="Times New Roman"/>
           <w:lang w:val="de-DE"/>
         </w:rPr>
         <w:t>Farbschema</w:t>
@@ -343,13 +343,13 @@
           <w:numId w:val="1"/>
         </w:numPr>
         <w:rPr>
-          <w:rFonts w:ascii="Arial" w:hAnsi="Arial" w:cs="Arial"/>
-          <w:lang w:val="de-DE"/>
-        </w:rPr>
-      </w:pPr>
-      <w:r>
-        <w:rPr>
-          <w:rFonts w:ascii="Arial" w:hAnsi="Arial" w:cs="Arial"/>
+          <w:rFonts w:ascii="Times New Roman" w:hAnsi="Times New Roman" w:cs="Times New Roman"/>
+          <w:lang w:val="de-DE"/>
+        </w:rPr>
+      </w:pPr>
+      <w:r>
+        <w:rPr>
+          <w:rFonts w:ascii="Times New Roman" w:hAnsi="Times New Roman" w:cs="Times New Roman"/>
           <w:lang w:val="de-DE"/>
         </w:rPr>
         <w:t>Software</w:t>
@@ -363,13 +363,13 @@
           <w:numId w:val="1"/>
         </w:numPr>
         <w:rPr>
-          <w:rFonts w:ascii="Arial" w:hAnsi="Arial" w:cs="Arial"/>
-          <w:lang w:val="de-DE"/>
-        </w:rPr>
-      </w:pPr>
-      <w:r>
-        <w:rPr>
-          <w:rFonts w:ascii="Arial" w:hAnsi="Arial" w:cs="Arial"/>
+          <w:rFonts w:ascii="Times New Roman" w:hAnsi="Times New Roman" w:cs="Times New Roman"/>
+          <w:lang w:val="de-DE"/>
+        </w:rPr>
+      </w:pPr>
+      <w:r>
+        <w:rPr>
+          <w:rFonts w:ascii="Times New Roman" w:hAnsi="Times New Roman" w:cs="Times New Roman"/>
           <w:lang w:val="de-DE"/>
         </w:rPr>
         <w:t>Backend</w:t>
@@ -383,13 +383,13 @@
           <w:numId w:val="1"/>
         </w:numPr>
         <w:rPr>
-          <w:rFonts w:ascii="Arial" w:hAnsi="Arial" w:cs="Arial"/>
-          <w:lang w:val="de-DE"/>
-        </w:rPr>
-      </w:pPr>
-      <w:r>
-        <w:rPr>
-          <w:rFonts w:ascii="Arial" w:hAnsi="Arial" w:cs="Arial"/>
+          <w:rFonts w:ascii="Times New Roman" w:hAnsi="Times New Roman" w:cs="Times New Roman"/>
+          <w:lang w:val="de-DE"/>
+        </w:rPr>
+      </w:pPr>
+      <w:r>
+        <w:rPr>
+          <w:rFonts w:ascii="Times New Roman" w:hAnsi="Times New Roman" w:cs="Times New Roman"/>
           <w:lang w:val="de-DE"/>
         </w:rPr>
         <w:t>Frontend</w:t>
@@ -403,13 +403,13 @@
           <w:numId w:val="1"/>
         </w:numPr>
         <w:rPr>
-          <w:rFonts w:ascii="Arial" w:hAnsi="Arial" w:cs="Arial"/>
-          <w:lang w:val="de-DE"/>
-        </w:rPr>
-      </w:pPr>
-      <w:r>
-        <w:rPr>
-          <w:rFonts w:ascii="Arial" w:hAnsi="Arial" w:cs="Arial"/>
+          <w:rFonts w:ascii="Times New Roman" w:hAnsi="Times New Roman" w:cs="Times New Roman"/>
+          <w:lang w:val="de-DE"/>
+        </w:rPr>
+      </w:pPr>
+      <w:r>
+        <w:rPr>
+          <w:rFonts w:ascii="Times New Roman" w:hAnsi="Times New Roman" w:cs="Times New Roman"/>
           <w:lang w:val="de-DE"/>
         </w:rPr>
         <w:t>App</w:t>
@@ -423,14 +423,14 @@
           <w:numId w:val="1"/>
         </w:numPr>
         <w:rPr>
-          <w:rFonts w:ascii="Arial" w:hAnsi="Arial" w:cs="Arial"/>
+          <w:rFonts w:ascii="Times New Roman" w:hAnsi="Times New Roman" w:cs="Times New Roman"/>
           <w:lang w:val="de-DE"/>
         </w:rPr>
       </w:pPr>
       <w:proofErr w:type="spellStart"/>
       <w:r>
         <w:rPr>
-          <w:rFonts w:ascii="Arial" w:hAnsi="Arial" w:cs="Arial"/>
+          <w:rFonts w:ascii="Times New Roman" w:hAnsi="Times New Roman" w:cs="Times New Roman"/>
           <w:lang w:val="de-DE"/>
         </w:rPr>
         <w:t>WebApp</w:t>
@@ -445,13 +445,13 @@
           <w:numId w:val="1"/>
         </w:numPr>
         <w:rPr>
-          <w:rFonts w:ascii="Arial" w:hAnsi="Arial" w:cs="Arial"/>
-          <w:lang w:val="de-DE"/>
-        </w:rPr>
-      </w:pPr>
-      <w:r>
-        <w:rPr>
-          <w:rFonts w:ascii="Arial" w:hAnsi="Arial" w:cs="Arial"/>
+          <w:rFonts w:ascii="Times New Roman" w:hAnsi="Times New Roman" w:cs="Times New Roman"/>
+          <w:lang w:val="de-DE"/>
+        </w:rPr>
+      </w:pPr>
+      <w:r>
+        <w:rPr>
+          <w:rFonts w:ascii="Times New Roman" w:hAnsi="Times New Roman" w:cs="Times New Roman"/>
           <w:lang w:val="de-DE"/>
         </w:rPr>
         <w:t>Datenbank</w:t>
@@ -465,13 +465,13 @@
           <w:numId w:val="1"/>
         </w:numPr>
         <w:rPr>
-          <w:rFonts w:ascii="Arial" w:hAnsi="Arial" w:cs="Arial"/>
-          <w:lang w:val="de-DE"/>
-        </w:rPr>
-      </w:pPr>
-      <w:r>
-        <w:rPr>
-          <w:rFonts w:ascii="Arial" w:hAnsi="Arial" w:cs="Arial"/>
+          <w:rFonts w:ascii="Times New Roman" w:hAnsi="Times New Roman" w:cs="Times New Roman"/>
+          <w:lang w:val="de-DE"/>
+        </w:rPr>
+      </w:pPr>
+      <w:r>
+        <w:rPr>
+          <w:rFonts w:ascii="Times New Roman" w:hAnsi="Times New Roman" w:cs="Times New Roman"/>
           <w:lang w:val="de-DE"/>
         </w:rPr>
         <w:t>Sonstiges</w:t>
@@ -480,7 +480,7 @@
     <w:p>
       <w:pPr>
         <w:rPr>
-          <w:rFonts w:ascii="Arial" w:hAnsi="Arial" w:cs="Arial"/>
+          <w:rFonts w:ascii="Times New Roman" w:hAnsi="Times New Roman" w:cs="Times New Roman"/>
           <w:b/>
           <w:bCs/>
           <w:sz w:val="32"/>
@@ -490,7 +490,7 @@
       </w:pPr>
       <w:r>
         <w:rPr>
-          <w:rFonts w:ascii="Arial" w:hAnsi="Arial" w:cs="Arial"/>
+          <w:rFonts w:ascii="Times New Roman" w:hAnsi="Times New Roman" w:cs="Times New Roman"/>
           <w:b/>
           <w:bCs/>
           <w:sz w:val="32"/>
@@ -508,7 +508,7 @@
           <w:numId w:val="4"/>
         </w:numPr>
         <w:rPr>
-          <w:rFonts w:ascii="Arial" w:hAnsi="Arial" w:cs="Arial"/>
+          <w:rFonts w:ascii="Times New Roman" w:hAnsi="Times New Roman" w:cs="Times New Roman"/>
           <w:b/>
           <w:bCs/>
           <w:lang w:val="de-DE"/>
@@ -516,14 +516,14 @@
       </w:pPr>
       <w:r>
         <w:rPr>
-          <w:rFonts w:ascii="Arial" w:hAnsi="Arial" w:cs="Arial"/>
+          <w:rFonts w:ascii="Times New Roman" w:hAnsi="Times New Roman" w:cs="Times New Roman"/>
           <w:lang w:val="de-DE"/>
         </w:rPr>
         <w:t>Dokumente der Implementierung: &lt;Dateititel&gt;_&lt;Version&gt;</w:t>
       </w:r>
       <w:r>
         <w:rPr>
-          <w:rFonts w:ascii="Arial" w:hAnsi="Arial" w:cs="Arial"/>
+          <w:rFonts w:ascii="Times New Roman" w:hAnsi="Times New Roman" w:cs="Times New Roman"/>
           <w:lang w:val="de-DE"/>
         </w:rPr>
         <w:t>.xxx</w:t>
@@ -537,7 +537,7 @@
           <w:numId w:val="4"/>
         </w:numPr>
         <w:rPr>
-          <w:rFonts w:ascii="Arial" w:hAnsi="Arial" w:cs="Arial"/>
+          <w:rFonts w:ascii="Times New Roman" w:hAnsi="Times New Roman" w:cs="Times New Roman"/>
           <w:b/>
           <w:bCs/>
           <w:lang w:val="de-DE"/>
@@ -545,21 +545,21 @@
       </w:pPr>
       <w:r>
         <w:rPr>
-          <w:rFonts w:ascii="Arial" w:hAnsi="Arial" w:cs="Arial"/>
+          <w:rFonts w:ascii="Times New Roman" w:hAnsi="Times New Roman" w:cs="Times New Roman"/>
           <w:lang w:val="de-DE"/>
         </w:rPr>
         <w:t>Dokumente für Berichte</w:t>
       </w:r>
       <w:r>
         <w:rPr>
-          <w:rFonts w:ascii="Arial" w:hAnsi="Arial" w:cs="Arial"/>
+          <w:rFonts w:ascii="Times New Roman" w:hAnsi="Times New Roman" w:cs="Times New Roman"/>
           <w:lang w:val="de-DE"/>
         </w:rPr>
         <w:t xml:space="preserve"> und Protokolle</w:t>
       </w:r>
       <w:r>
         <w:rPr>
-          <w:rFonts w:ascii="Arial" w:hAnsi="Arial" w:cs="Arial"/>
+          <w:rFonts w:ascii="Times New Roman" w:hAnsi="Times New Roman" w:cs="Times New Roman"/>
           <w:lang w:val="de-DE"/>
         </w:rPr>
         <w:t>: &lt;Dateititel&gt;_&lt;</w:t>
@@ -567,7 +567,7 @@
       <w:proofErr w:type="spellStart"/>
       <w:r>
         <w:rPr>
-          <w:rFonts w:ascii="Arial" w:hAnsi="Arial" w:cs="Arial"/>
+          <w:rFonts w:ascii="Times New Roman" w:hAnsi="Times New Roman" w:cs="Times New Roman"/>
           <w:lang w:val="de-DE"/>
         </w:rPr>
         <w:t>dd</w:t>
@@ -576,14 +576,14 @@
       <w:proofErr w:type="gramStart"/>
       <w:r>
         <w:rPr>
-          <w:rFonts w:ascii="Arial" w:hAnsi="Arial" w:cs="Arial"/>
+          <w:rFonts w:ascii="Times New Roman" w:hAnsi="Times New Roman" w:cs="Times New Roman"/>
           <w:lang w:val="de-DE"/>
         </w:rPr>
         <w:t>&gt;</w:t>
       </w:r>
       <w:r>
         <w:rPr>
-          <w:rFonts w:ascii="Arial" w:hAnsi="Arial" w:cs="Arial"/>
+          <w:rFonts w:ascii="Times New Roman" w:hAnsi="Times New Roman" w:cs="Times New Roman"/>
           <w:lang w:val="de-DE"/>
         </w:rPr>
         <w:t>.&lt;</w:t>
@@ -591,7 +591,7 @@
       <w:proofErr w:type="gramEnd"/>
       <w:r>
         <w:rPr>
-          <w:rFonts w:ascii="Arial" w:hAnsi="Arial" w:cs="Arial"/>
+          <w:rFonts w:ascii="Times New Roman" w:hAnsi="Times New Roman" w:cs="Times New Roman"/>
           <w:lang w:val="de-DE"/>
         </w:rPr>
         <w:t>mm</w:t>
@@ -599,7 +599,7 @@
       <w:proofErr w:type="gramStart"/>
       <w:r>
         <w:rPr>
-          <w:rFonts w:ascii="Arial" w:hAnsi="Arial" w:cs="Arial"/>
+          <w:rFonts w:ascii="Times New Roman" w:hAnsi="Times New Roman" w:cs="Times New Roman"/>
           <w:lang w:val="de-DE"/>
         </w:rPr>
         <w:t>&gt;.&lt;</w:t>
@@ -608,7 +608,7 @@
       <w:proofErr w:type="gramEnd"/>
       <w:r>
         <w:rPr>
-          <w:rFonts w:ascii="Arial" w:hAnsi="Arial" w:cs="Arial"/>
+          <w:rFonts w:ascii="Times New Roman" w:hAnsi="Times New Roman" w:cs="Times New Roman"/>
           <w:lang w:val="de-DE"/>
         </w:rPr>
         <w:t>yy</w:t>
@@ -616,7 +616,7 @@
       <w:proofErr w:type="spellEnd"/>
       <w:r>
         <w:rPr>
-          <w:rFonts w:ascii="Arial" w:hAnsi="Arial" w:cs="Arial"/>
+          <w:rFonts w:ascii="Times New Roman" w:hAnsi="Times New Roman" w:cs="Times New Roman"/>
           <w:lang w:val="de-DE"/>
         </w:rPr>
         <w:t>&gt;.</w:t>
@@ -624,7 +624,7 @@
       <w:proofErr w:type="spellStart"/>
       <w:r>
         <w:rPr>
-          <w:rFonts w:ascii="Arial" w:hAnsi="Arial" w:cs="Arial"/>
+          <w:rFonts w:ascii="Times New Roman" w:hAnsi="Times New Roman" w:cs="Times New Roman"/>
           <w:lang w:val="de-DE"/>
         </w:rPr>
         <w:t>docx</w:t>
@@ -639,7 +639,7 @@
           <w:numId w:val="4"/>
         </w:numPr>
         <w:rPr>
-          <w:rFonts w:ascii="Arial" w:hAnsi="Arial" w:cs="Arial"/>
+          <w:rFonts w:ascii="Times New Roman" w:hAnsi="Times New Roman" w:cs="Times New Roman"/>
           <w:b/>
           <w:bCs/>
           <w:lang w:val="de-DE"/>
@@ -647,7 +647,7 @@
       </w:pPr>
       <w:r>
         <w:rPr>
-          <w:rFonts w:ascii="Arial" w:hAnsi="Arial" w:cs="Arial"/>
+          <w:rFonts w:ascii="Times New Roman" w:hAnsi="Times New Roman" w:cs="Times New Roman"/>
           <w:lang w:val="de-DE"/>
         </w:rPr>
         <w:t>Dokumente für Tabellen: &lt;Dateititel&gt;_&lt;</w:t>
@@ -655,7 +655,7 @@
       <w:proofErr w:type="spellStart"/>
       <w:r>
         <w:rPr>
-          <w:rFonts w:ascii="Arial" w:hAnsi="Arial" w:cs="Arial"/>
+          <w:rFonts w:ascii="Times New Roman" w:hAnsi="Times New Roman" w:cs="Times New Roman"/>
           <w:lang w:val="de-DE"/>
         </w:rPr>
         <w:t>dd</w:t>
@@ -664,7 +664,7 @@
       <w:proofErr w:type="gramStart"/>
       <w:r>
         <w:rPr>
-          <w:rFonts w:ascii="Arial" w:hAnsi="Arial" w:cs="Arial"/>
+          <w:rFonts w:ascii="Times New Roman" w:hAnsi="Times New Roman" w:cs="Times New Roman"/>
           <w:lang w:val="de-DE"/>
         </w:rPr>
         <w:t>&gt;.&lt;</w:t>
@@ -672,7 +672,7 @@
       <w:proofErr w:type="gramEnd"/>
       <w:r>
         <w:rPr>
-          <w:rFonts w:ascii="Arial" w:hAnsi="Arial" w:cs="Arial"/>
+          <w:rFonts w:ascii="Times New Roman" w:hAnsi="Times New Roman" w:cs="Times New Roman"/>
           <w:lang w:val="de-DE"/>
         </w:rPr>
         <w:t>mm</w:t>
@@ -680,7 +680,7 @@
       <w:proofErr w:type="gramStart"/>
       <w:r>
         <w:rPr>
-          <w:rFonts w:ascii="Arial" w:hAnsi="Arial" w:cs="Arial"/>
+          <w:rFonts w:ascii="Times New Roman" w:hAnsi="Times New Roman" w:cs="Times New Roman"/>
           <w:lang w:val="de-DE"/>
         </w:rPr>
         <w:t>&gt;.&lt;</w:t>
@@ -689,7 +689,7 @@
       <w:proofErr w:type="gramEnd"/>
       <w:r>
         <w:rPr>
-          <w:rFonts w:ascii="Arial" w:hAnsi="Arial" w:cs="Arial"/>
+          <w:rFonts w:ascii="Times New Roman" w:hAnsi="Times New Roman" w:cs="Times New Roman"/>
           <w:lang w:val="de-DE"/>
         </w:rPr>
         <w:t>yy</w:t>
@@ -697,7 +697,7 @@
       <w:proofErr w:type="spellEnd"/>
       <w:r>
         <w:rPr>
-          <w:rFonts w:ascii="Arial" w:hAnsi="Arial" w:cs="Arial"/>
+          <w:rFonts w:ascii="Times New Roman" w:hAnsi="Times New Roman" w:cs="Times New Roman"/>
           <w:lang w:val="de-DE"/>
         </w:rPr>
         <w:t>&gt;.xlsx</w:t>
@@ -706,86 +706,7 @@
     <w:p>
       <w:pPr>
         <w:rPr>
-          <w:rFonts w:ascii="Arial" w:hAnsi="Arial" w:cs="Arial"/>
-          <w:b/>
-          <w:bCs/>
-          <w:lang w:val="de-DE"/>
-        </w:rPr>
-      </w:pPr>
-      <w:r>
-        <w:rPr>
-          <w:rFonts w:ascii="Arial" w:hAnsi="Arial" w:cs="Arial"/>
-          <w:b/>
-          <w:bCs/>
-          <w:lang w:val="de-DE"/>
-        </w:rPr>
-        <w:t>Dokumentstadien</w:t>
-      </w:r>
-    </w:p>
-    <w:p>
-      <w:pPr>
-        <w:pStyle w:val="Listenabsatz"/>
-        <w:numPr>
-          <w:ilvl w:val="0"/>
-          <w:numId w:val="5"/>
-        </w:numPr>
-        <w:rPr>
-          <w:rFonts w:ascii="Arial" w:hAnsi="Arial" w:cs="Arial"/>
-          <w:lang w:val="de-DE"/>
-        </w:rPr>
-      </w:pPr>
-      <w:r>
-        <w:rPr>
-          <w:rFonts w:ascii="Arial" w:hAnsi="Arial" w:cs="Arial"/>
-          <w:lang w:val="de-DE"/>
-        </w:rPr>
-        <w:t>IA: Das Dokument ist noch unvollständig und wird noch bearbeitet</w:t>
-      </w:r>
-    </w:p>
-    <w:p>
-      <w:pPr>
-        <w:pStyle w:val="Listenabsatz"/>
-        <w:numPr>
-          <w:ilvl w:val="0"/>
-          <w:numId w:val="5"/>
-        </w:numPr>
-        <w:rPr>
-          <w:rFonts w:ascii="Arial" w:hAnsi="Arial" w:cs="Arial"/>
-          <w:lang w:val="de-DE"/>
-        </w:rPr>
-      </w:pPr>
-      <w:r>
-        <w:rPr>
-          <w:rFonts w:ascii="Arial" w:hAnsi="Arial" w:cs="Arial"/>
-          <w:lang w:val="de-DE"/>
-        </w:rPr>
-        <w:t>QS: Das Dokument ist vollständig und wird noch geprüft und kontrolliert</w:t>
-      </w:r>
-    </w:p>
-    <w:p>
-      <w:pPr>
-        <w:pStyle w:val="Listenabsatz"/>
-        <w:numPr>
-          <w:ilvl w:val="0"/>
-          <w:numId w:val="5"/>
-        </w:numPr>
-        <w:rPr>
-          <w:rFonts w:ascii="Arial" w:hAnsi="Arial" w:cs="Arial"/>
-          <w:lang w:val="de-DE"/>
-        </w:rPr>
-      </w:pPr>
-      <w:r>
-        <w:rPr>
-          <w:rFonts w:ascii="Arial" w:hAnsi="Arial" w:cs="Arial"/>
-          <w:lang w:val="de-DE"/>
-        </w:rPr>
-        <w:t>C: Das Dokument ist fertiggestellt</w:t>
-      </w:r>
-    </w:p>
-    <w:p>
-      <w:pPr>
-        <w:rPr>
-          <w:rFonts w:ascii="Arial" w:hAnsi="Arial" w:cs="Arial"/>
+          <w:rFonts w:ascii="Times New Roman" w:hAnsi="Times New Roman" w:cs="Times New Roman"/>
           <w:b/>
           <w:bCs/>
           <w:sz w:val="32"/>
@@ -793,6 +714,314 @@
           <w:lang w:val="de-DE"/>
         </w:rPr>
       </w:pPr>
+      <w:r>
+        <w:rPr>
+          <w:rFonts w:ascii="Times New Roman" w:hAnsi="Times New Roman" w:cs="Times New Roman"/>
+          <w:b/>
+          <w:bCs/>
+          <w:sz w:val="32"/>
+          <w:szCs w:val="32"/>
+          <w:lang w:val="de-DE"/>
+        </w:rPr>
+        <w:t>Dokumentstadien</w:t>
+      </w:r>
+    </w:p>
+    <w:p>
+      <w:pPr>
+        <w:pStyle w:val="Listenabsatz"/>
+        <w:numPr>
+          <w:ilvl w:val="0"/>
+          <w:numId w:val="6"/>
+        </w:numPr>
+        <w:rPr>
+          <w:rFonts w:ascii="Times New Roman" w:hAnsi="Times New Roman" w:cs="Times New Roman"/>
+          <w:lang w:val="de-DE"/>
+        </w:rPr>
+      </w:pPr>
+      <w:r>
+        <w:rPr>
+          <w:rFonts w:ascii="Times New Roman" w:hAnsi="Times New Roman" w:cs="Times New Roman"/>
+          <w:lang w:val="de-DE"/>
+        </w:rPr>
+        <w:t>IA</w:t>
+      </w:r>
+      <w:r>
+        <w:rPr>
+          <w:rFonts w:ascii="Times New Roman" w:hAnsi="Times New Roman" w:cs="Times New Roman"/>
+          <w:lang w:val="de-DE"/>
+        </w:rPr>
+        <w:t>: Das Dokument ist noch unvollständig und wird noch bearbeitet</w:t>
+      </w:r>
+    </w:p>
+    <w:p>
+      <w:pPr>
+        <w:pStyle w:val="Listenabsatz"/>
+        <w:numPr>
+          <w:ilvl w:val="0"/>
+          <w:numId w:val="5"/>
+        </w:numPr>
+        <w:rPr>
+          <w:rFonts w:ascii="Times New Roman" w:hAnsi="Times New Roman" w:cs="Times New Roman"/>
+          <w:lang w:val="de-DE"/>
+        </w:rPr>
+      </w:pPr>
+      <w:r>
+        <w:rPr>
+          <w:rFonts w:ascii="Times New Roman" w:hAnsi="Times New Roman" w:cs="Times New Roman"/>
+          <w:lang w:val="de-DE"/>
+        </w:rPr>
+        <w:t>QS: Das Dokument ist vollständig und wird noch geprüft und kontrolliert</w:t>
+      </w:r>
+    </w:p>
+    <w:p>
+      <w:pPr>
+        <w:pStyle w:val="Listenabsatz"/>
+        <w:numPr>
+          <w:ilvl w:val="0"/>
+          <w:numId w:val="5"/>
+        </w:numPr>
+        <w:rPr>
+          <w:rFonts w:ascii="Times New Roman" w:hAnsi="Times New Roman" w:cs="Times New Roman"/>
+          <w:lang w:val="de-DE"/>
+        </w:rPr>
+      </w:pPr>
+      <w:r>
+        <w:rPr>
+          <w:rFonts w:ascii="Times New Roman" w:hAnsi="Times New Roman" w:cs="Times New Roman"/>
+          <w:lang w:val="de-DE"/>
+        </w:rPr>
+        <w:t>F</w:t>
+      </w:r>
+      <w:r>
+        <w:rPr>
+          <w:rFonts w:ascii="Times New Roman" w:hAnsi="Times New Roman" w:cs="Times New Roman"/>
+          <w:lang w:val="de-DE"/>
+        </w:rPr>
+        <w:t>: Das Dokument ist fertiggestellt</w:t>
+      </w:r>
+    </w:p>
+    <w:p>
+      <w:pPr>
+        <w:rPr>
+          <w:rFonts w:ascii="Times New Roman" w:hAnsi="Times New Roman" w:cs="Times New Roman"/>
+          <w:b/>
+          <w:bCs/>
+          <w:iCs/>
+          <w:sz w:val="32"/>
+          <w:szCs w:val="32"/>
+        </w:rPr>
+      </w:pPr>
+      <w:r>
+        <w:rPr>
+          <w:rFonts w:ascii="Times New Roman" w:hAnsi="Times New Roman" w:cs="Times New Roman"/>
+          <w:b/>
+          <w:bCs/>
+          <w:iCs/>
+          <w:sz w:val="32"/>
+          <w:szCs w:val="32"/>
+        </w:rPr>
+        <w:t>Versionisierung</w:t>
+      </w:r>
+    </w:p>
+    <w:p>
+      <w:pPr>
+        <w:numPr>
+          <w:ilvl w:val="0"/>
+          <w:numId w:val="7"/>
+        </w:numPr>
+        <w:rPr>
+          <w:rFonts w:ascii="Times New Roman" w:hAnsi="Times New Roman" w:cs="Times New Roman"/>
+        </w:rPr>
+      </w:pPr>
+      <w:r>
+        <w:rPr>
+          <w:rFonts w:ascii="Times New Roman" w:hAnsi="Times New Roman" w:cs="Times New Roman"/>
+        </w:rPr>
+        <w:t>0.</w:t>
+      </w:r>
+      <w:r>
+        <w:rPr>
+          <w:rFonts w:ascii="Times New Roman" w:hAnsi="Times New Roman" w:cs="Times New Roman"/>
+        </w:rPr>
+        <w:t>x</w:t>
+      </w:r>
+      <w:r>
+        <w:rPr>
+          <w:rFonts w:ascii="Times New Roman" w:hAnsi="Times New Roman" w:cs="Times New Roman"/>
+        </w:rPr>
+        <w:t xml:space="preserve">: </w:t>
+      </w:r>
+      <w:r>
+        <w:rPr>
+          <w:rFonts w:ascii="Times New Roman" w:hAnsi="Times New Roman" w:cs="Times New Roman"/>
+        </w:rPr>
+        <w:t>noch in Arbeit</w:t>
+      </w:r>
+    </w:p>
+    <w:p>
+      <w:pPr>
+        <w:numPr>
+          <w:ilvl w:val="1"/>
+          <w:numId w:val="7"/>
+        </w:numPr>
+        <w:rPr>
+          <w:rFonts w:ascii="Times New Roman" w:hAnsi="Times New Roman" w:cs="Times New Roman"/>
+        </w:rPr>
+      </w:pPr>
+      <w:r>
+        <w:rPr>
+          <w:rFonts w:ascii="Times New Roman" w:hAnsi="Times New Roman" w:cs="Times New Roman"/>
+        </w:rPr>
+        <w:t>Bei jeder Änderung wird die Sekundärzahl erhöht</w:t>
+      </w:r>
+    </w:p>
+    <w:p>
+      <w:pPr>
+        <w:numPr>
+          <w:ilvl w:val="0"/>
+          <w:numId w:val="7"/>
+        </w:numPr>
+        <w:rPr>
+          <w:rFonts w:ascii="Times New Roman" w:hAnsi="Times New Roman" w:cs="Times New Roman"/>
+        </w:rPr>
+      </w:pPr>
+      <w:r>
+        <w:rPr>
+          <w:rFonts w:ascii="Times New Roman" w:hAnsi="Times New Roman" w:cs="Times New Roman"/>
+        </w:rPr>
+        <w:t>1.</w:t>
+      </w:r>
+      <w:r>
+        <w:rPr>
+          <w:rFonts w:ascii="Times New Roman" w:hAnsi="Times New Roman" w:cs="Times New Roman"/>
+        </w:rPr>
+        <w:t>x</w:t>
+      </w:r>
+      <w:r>
+        <w:rPr>
+          <w:rFonts w:ascii="Times New Roman" w:hAnsi="Times New Roman" w:cs="Times New Roman"/>
+        </w:rPr>
+        <w:t>:</w:t>
+      </w:r>
+      <w:r>
+        <w:rPr>
+          <w:rFonts w:ascii="Times New Roman" w:hAnsi="Times New Roman" w:cs="Times New Roman"/>
+        </w:rPr>
+        <w:t xml:space="preserve"> </w:t>
+      </w:r>
+      <w:r>
+        <w:rPr>
+          <w:rFonts w:ascii="Times New Roman" w:hAnsi="Times New Roman" w:cs="Times New Roman"/>
+        </w:rPr>
+        <w:t>f</w:t>
+      </w:r>
+      <w:r>
+        <w:rPr>
+          <w:rFonts w:ascii="Times New Roman" w:hAnsi="Times New Roman" w:cs="Times New Roman"/>
+        </w:rPr>
+        <w:t>ertiggestellt</w:t>
+      </w:r>
+    </w:p>
+    <w:p>
+      <w:pPr>
+        <w:numPr>
+          <w:ilvl w:val="1"/>
+          <w:numId w:val="7"/>
+        </w:numPr>
+        <w:rPr>
+          <w:rFonts w:ascii="Times New Roman" w:hAnsi="Times New Roman" w:cs="Times New Roman"/>
+        </w:rPr>
+      </w:pPr>
+      <w:r>
+        <w:rPr>
+          <w:rFonts w:ascii="Times New Roman" w:hAnsi="Times New Roman" w:cs="Times New Roman"/>
+        </w:rPr>
+        <w:t>Bei jeder Änderung wird die Sekundärzahl erhöht</w:t>
+      </w:r>
+    </w:p>
+    <w:p>
+      <w:pPr>
+        <w:numPr>
+          <w:ilvl w:val="0"/>
+          <w:numId w:val="7"/>
+        </w:numPr>
+        <w:rPr>
+          <w:rFonts w:ascii="Times New Roman" w:hAnsi="Times New Roman" w:cs="Times New Roman"/>
+        </w:rPr>
+      </w:pPr>
+      <w:r>
+        <w:rPr>
+          <w:rFonts w:ascii="Times New Roman" w:hAnsi="Times New Roman" w:cs="Times New Roman"/>
+        </w:rPr>
+        <w:lastRenderedPageBreak/>
+        <w:t xml:space="preserve"> &gt;</w:t>
+      </w:r>
+      <w:r>
+        <w:rPr>
+          <w:rFonts w:ascii="Times New Roman" w:hAnsi="Times New Roman" w:cs="Times New Roman"/>
+        </w:rPr>
+        <w:t>1.</w:t>
+      </w:r>
+      <w:r>
+        <w:rPr>
+          <w:rFonts w:ascii="Times New Roman" w:hAnsi="Times New Roman" w:cs="Times New Roman"/>
+        </w:rPr>
+        <w:t>x</w:t>
+      </w:r>
+      <w:r>
+        <w:rPr>
+          <w:rFonts w:ascii="Times New Roman" w:hAnsi="Times New Roman" w:cs="Times New Roman"/>
+        </w:rPr>
+        <w:t xml:space="preserve"> </w:t>
+      </w:r>
+    </w:p>
+    <w:p>
+      <w:pPr>
+        <w:numPr>
+          <w:ilvl w:val="1"/>
+          <w:numId w:val="7"/>
+        </w:numPr>
+        <w:rPr>
+          <w:rFonts w:ascii="Times New Roman" w:hAnsi="Times New Roman" w:cs="Times New Roman"/>
+        </w:rPr>
+      </w:pPr>
+      <w:r>
+        <w:rPr>
+          <w:rFonts w:ascii="Times New Roman" w:hAnsi="Times New Roman" w:cs="Times New Roman"/>
+        </w:rPr>
+        <w:t>Bei gravierenden Änderungen wird die erste Zahl erhöht.</w:t>
+      </w:r>
+    </w:p>
+    <w:p>
+      <w:pPr>
+        <w:rPr>
+          <w:rFonts w:ascii="Times New Roman" w:hAnsi="Times New Roman" w:cs="Times New Roman"/>
+          <w:lang w:val="de-DE"/>
+        </w:rPr>
+      </w:pPr>
+    </w:p>
+    <w:p>
+      <w:pPr>
+        <w:rPr>
+          <w:rFonts w:ascii="Times New Roman" w:hAnsi="Times New Roman" w:cs="Times New Roman"/>
+          <w:b/>
+          <w:bCs/>
+          <w:sz w:val="32"/>
+          <w:szCs w:val="32"/>
+          <w:lang w:val="de-DE"/>
+        </w:rPr>
+      </w:pPr>
+      <w:r>
+        <w:rPr>
+          <w:rFonts w:ascii="Times New Roman" w:hAnsi="Times New Roman" w:cs="Times New Roman"/>
+          <w:b/>
+          <w:bCs/>
+          <w:sz w:val="32"/>
+          <w:szCs w:val="32"/>
+          <w:lang w:val="de-DE"/>
+        </w:rPr>
+        <w:t>Abkürzungen</w:t>
+      </w:r>
     </w:p>
     <w:tbl>
       <w:tblPr>
@@ -810,12 +1039,6 @@
         <w:gridCol w:w="6237"/>
       </w:tblGrid>
       <w:tr>
-        <w:tblPrEx>
-          <w:tblCellMar>
-            <w:top w:w="0" w:type="dxa"/>
-            <w:bottom w:w="0" w:type="dxa"/>
-          </w:tblCellMar>
-        </w:tblPrEx>
         <w:tc>
           <w:tcPr>
             <w:tcW w:w="3047" w:type="dxa"/>
@@ -830,12 +1053,14 @@
           <w:p>
             <w:pPr>
               <w:rPr>
+                <w:rFonts w:ascii="Times New Roman" w:hAnsi="Times New Roman" w:cs="Times New Roman"/>
                 <w:b/>
                 <w:bCs/>
               </w:rPr>
             </w:pPr>
             <w:r>
               <w:rPr>
+                <w:rFonts w:ascii="Times New Roman" w:hAnsi="Times New Roman" w:cs="Times New Roman"/>
                 <w:b/>
                 <w:bCs/>
               </w:rPr>
@@ -857,12 +1082,14 @@
           <w:p>
             <w:pPr>
               <w:rPr>
+                <w:rFonts w:ascii="Times New Roman" w:hAnsi="Times New Roman" w:cs="Times New Roman"/>
                 <w:b/>
                 <w:bCs/>
               </w:rPr>
             </w:pPr>
             <w:r>
               <w:rPr>
+                <w:rFonts w:ascii="Times New Roman" w:hAnsi="Times New Roman" w:cs="Times New Roman"/>
                 <w:b/>
                 <w:bCs/>
               </w:rPr>
@@ -872,12 +1099,6 @@
         </w:tc>
       </w:tr>
       <w:tr>
-        <w:tblPrEx>
-          <w:tblCellMar>
-            <w:top w:w="0" w:type="dxa"/>
-            <w:bottom w:w="0" w:type="dxa"/>
-          </w:tblCellMar>
-        </w:tblPrEx>
         <w:tc>
           <w:tcPr>
             <w:tcW w:w="3047" w:type="dxa"/>
@@ -889,8 +1110,16 @@
             </w:tcBorders>
           </w:tcPr>
           <w:p>
+            <w:pPr>
+              <w:rPr>
+                <w:rFonts w:ascii="Times New Roman" w:hAnsi="Times New Roman" w:cs="Times New Roman"/>
+              </w:rPr>
+            </w:pPr>
             <w:r>
-              <w:t>KM</w:t>
+              <w:rPr>
+                <w:rFonts w:ascii="Times New Roman" w:hAnsi="Times New Roman" w:cs="Times New Roman"/>
+              </w:rPr>
+              <w:t>CM</w:t>
             </w:r>
           </w:p>
         </w:tc>
@@ -905,19 +1134,43 @@
             </w:tcBorders>
           </w:tcPr>
           <w:p>
+            <w:pPr>
+              <w:rPr>
+                <w:rFonts w:ascii="Times New Roman" w:hAnsi="Times New Roman" w:cs="Times New Roman"/>
+              </w:rPr>
+            </w:pPr>
+            <w:proofErr w:type="spellStart"/>
             <w:r>
-              <w:t>Konfigurationsmanagement</w:t>
+              <w:rPr>
+                <w:rFonts w:ascii="Times New Roman" w:hAnsi="Times New Roman" w:cs="Times New Roman"/>
+              </w:rPr>
+              <w:t>Configuration</w:t>
             </w:r>
+            <w:proofErr w:type="spellEnd"/>
+            <w:r>
+              <w:rPr>
+                <w:rFonts w:ascii="Times New Roman" w:hAnsi="Times New Roman" w:cs="Times New Roman"/>
+              </w:rPr>
+              <w:t xml:space="preserve"> </w:t>
+            </w:r>
+            <w:proofErr w:type="spellStart"/>
+            <w:r>
+              <w:rPr>
+                <w:rFonts w:ascii="Times New Roman" w:hAnsi="Times New Roman" w:cs="Times New Roman"/>
+              </w:rPr>
+              <w:t>M</w:t>
+            </w:r>
+            <w:r>
+              <w:rPr>
+                <w:rFonts w:ascii="Times New Roman" w:hAnsi="Times New Roman" w:cs="Times New Roman"/>
+              </w:rPr>
+              <w:t>anagment</w:t>
+            </w:r>
+            <w:proofErr w:type="spellEnd"/>
           </w:p>
         </w:tc>
       </w:tr>
       <w:tr>
-        <w:tblPrEx>
-          <w:tblCellMar>
-            <w:top w:w="0" w:type="dxa"/>
-            <w:bottom w:w="0" w:type="dxa"/>
-          </w:tblCellMar>
-        </w:tblPrEx>
         <w:tc>
           <w:tcPr>
             <w:tcW w:w="3047" w:type="dxa"/>
@@ -929,7 +1182,15 @@
             </w:tcBorders>
           </w:tcPr>
           <w:p>
+            <w:pPr>
+              <w:rPr>
+                <w:rFonts w:ascii="Times New Roman" w:hAnsi="Times New Roman" w:cs="Times New Roman"/>
+              </w:rPr>
+            </w:pPr>
             <w:r>
+              <w:rPr>
+                <w:rFonts w:ascii="Times New Roman" w:hAnsi="Times New Roman" w:cs="Times New Roman"/>
+              </w:rPr>
               <w:t>FE</w:t>
             </w:r>
           </w:p>
@@ -945,19 +1206,21 @@
             </w:tcBorders>
           </w:tcPr>
           <w:p>
+            <w:pPr>
+              <w:rPr>
+                <w:rFonts w:ascii="Times New Roman" w:hAnsi="Times New Roman" w:cs="Times New Roman"/>
+              </w:rPr>
+            </w:pPr>
             <w:r>
+              <w:rPr>
+                <w:rFonts w:ascii="Times New Roman" w:hAnsi="Times New Roman" w:cs="Times New Roman"/>
+              </w:rPr>
               <w:t>Front-End</w:t>
             </w:r>
           </w:p>
         </w:tc>
       </w:tr>
       <w:tr>
-        <w:tblPrEx>
-          <w:tblCellMar>
-            <w:top w:w="0" w:type="dxa"/>
-            <w:bottom w:w="0" w:type="dxa"/>
-          </w:tblCellMar>
-        </w:tblPrEx>
         <w:tc>
           <w:tcPr>
             <w:tcW w:w="3047" w:type="dxa"/>
@@ -969,8 +1232,15 @@
             </w:tcBorders>
           </w:tcPr>
           <w:p>
+            <w:pPr>
+              <w:rPr>
+                <w:rFonts w:ascii="Times New Roman" w:hAnsi="Times New Roman" w:cs="Times New Roman"/>
+              </w:rPr>
+            </w:pPr>
             <w:r>
-              <w:lastRenderedPageBreak/>
+              <w:rPr>
+                <w:rFonts w:ascii="Times New Roman" w:hAnsi="Times New Roman" w:cs="Times New Roman"/>
+              </w:rPr>
               <w:t>BE</w:t>
             </w:r>
           </w:p>
@@ -986,19 +1256,21 @@
             </w:tcBorders>
           </w:tcPr>
           <w:p>
+            <w:pPr>
+              <w:rPr>
+                <w:rFonts w:ascii="Times New Roman" w:hAnsi="Times New Roman" w:cs="Times New Roman"/>
+              </w:rPr>
+            </w:pPr>
             <w:r>
+              <w:rPr>
+                <w:rFonts w:ascii="Times New Roman" w:hAnsi="Times New Roman" w:cs="Times New Roman"/>
+              </w:rPr>
               <w:t>Back-End</w:t>
             </w:r>
           </w:p>
         </w:tc>
       </w:tr>
       <w:tr>
-        <w:tblPrEx>
-          <w:tblCellMar>
-            <w:top w:w="0" w:type="dxa"/>
-            <w:bottom w:w="0" w:type="dxa"/>
-          </w:tblCellMar>
-        </w:tblPrEx>
         <w:tc>
           <w:tcPr>
             <w:tcW w:w="3047" w:type="dxa"/>
@@ -1010,7 +1282,15 @@
             </w:tcBorders>
           </w:tcPr>
           <w:p>
+            <w:pPr>
+              <w:rPr>
+                <w:rFonts w:ascii="Times New Roman" w:hAnsi="Times New Roman" w:cs="Times New Roman"/>
+              </w:rPr>
+            </w:pPr>
             <w:r>
+              <w:rPr>
+                <w:rFonts w:ascii="Times New Roman" w:hAnsi="Times New Roman" w:cs="Times New Roman"/>
+              </w:rPr>
               <w:t>PA</w:t>
             </w:r>
           </w:p>
@@ -1026,19 +1306,21 @@
             </w:tcBorders>
           </w:tcPr>
           <w:p>
+            <w:pPr>
+              <w:rPr>
+                <w:rFonts w:ascii="Times New Roman" w:hAnsi="Times New Roman" w:cs="Times New Roman"/>
+              </w:rPr>
+            </w:pPr>
             <w:r>
+              <w:rPr>
+                <w:rFonts w:ascii="Times New Roman" w:hAnsi="Times New Roman" w:cs="Times New Roman"/>
+              </w:rPr>
               <w:t>Projektantrag</w:t>
             </w:r>
           </w:p>
         </w:tc>
       </w:tr>
       <w:tr>
-        <w:tblPrEx>
-          <w:tblCellMar>
-            <w:top w:w="0" w:type="dxa"/>
-            <w:bottom w:w="0" w:type="dxa"/>
-          </w:tblCellMar>
-        </w:tblPrEx>
         <w:tc>
           <w:tcPr>
             <w:tcW w:w="3047" w:type="dxa"/>
@@ -1050,7 +1332,15 @@
             </w:tcBorders>
           </w:tcPr>
           <w:p>
+            <w:pPr>
+              <w:rPr>
+                <w:rFonts w:ascii="Times New Roman" w:hAnsi="Times New Roman" w:cs="Times New Roman"/>
+              </w:rPr>
+            </w:pPr>
             <w:r>
+              <w:rPr>
+                <w:rFonts w:ascii="Times New Roman" w:hAnsi="Times New Roman" w:cs="Times New Roman"/>
+              </w:rPr>
               <w:t>PD</w:t>
             </w:r>
           </w:p>
@@ -1066,19 +1356,21 @@
             </w:tcBorders>
           </w:tcPr>
           <w:p>
+            <w:pPr>
+              <w:rPr>
+                <w:rFonts w:ascii="Times New Roman" w:hAnsi="Times New Roman" w:cs="Times New Roman"/>
+              </w:rPr>
+            </w:pPr>
             <w:r>
+              <w:rPr>
+                <w:rFonts w:ascii="Times New Roman" w:hAnsi="Times New Roman" w:cs="Times New Roman"/>
+              </w:rPr>
               <w:t>Projektdefinition</w:t>
             </w:r>
           </w:p>
         </w:tc>
       </w:tr>
       <w:tr>
-        <w:tblPrEx>
-          <w:tblCellMar>
-            <w:top w:w="0" w:type="dxa"/>
-            <w:bottom w:w="0" w:type="dxa"/>
-          </w:tblCellMar>
-        </w:tblPrEx>
         <w:tc>
           <w:tcPr>
             <w:tcW w:w="3047" w:type="dxa"/>
@@ -1090,7 +1382,15 @@
             </w:tcBorders>
           </w:tcPr>
           <w:p>
+            <w:pPr>
+              <w:rPr>
+                <w:rFonts w:ascii="Times New Roman" w:hAnsi="Times New Roman" w:cs="Times New Roman"/>
+              </w:rPr>
+            </w:pPr>
             <w:r>
+              <w:rPr>
+                <w:rFonts w:ascii="Times New Roman" w:hAnsi="Times New Roman" w:cs="Times New Roman"/>
+              </w:rPr>
               <w:t>PSP</w:t>
             </w:r>
           </w:p>
@@ -1106,19 +1406,21 @@
             </w:tcBorders>
           </w:tcPr>
           <w:p>
+            <w:pPr>
+              <w:rPr>
+                <w:rFonts w:ascii="Times New Roman" w:hAnsi="Times New Roman" w:cs="Times New Roman"/>
+              </w:rPr>
+            </w:pPr>
             <w:r>
+              <w:rPr>
+                <w:rFonts w:ascii="Times New Roman" w:hAnsi="Times New Roman" w:cs="Times New Roman"/>
+              </w:rPr>
               <w:t>Projektstrukturplan</w:t>
             </w:r>
           </w:p>
         </w:tc>
       </w:tr>
       <w:tr>
-        <w:tblPrEx>
-          <w:tblCellMar>
-            <w:top w:w="0" w:type="dxa"/>
-            <w:bottom w:w="0" w:type="dxa"/>
-          </w:tblCellMar>
-        </w:tblPrEx>
         <w:tc>
           <w:tcPr>
             <w:tcW w:w="3047" w:type="dxa"/>
@@ -1130,7 +1432,15 @@
             </w:tcBorders>
           </w:tcPr>
           <w:p>
+            <w:pPr>
+              <w:rPr>
+                <w:rFonts w:ascii="Times New Roman" w:hAnsi="Times New Roman" w:cs="Times New Roman"/>
+              </w:rPr>
+            </w:pPr>
             <w:r>
+              <w:rPr>
+                <w:rFonts w:ascii="Times New Roman" w:hAnsi="Times New Roman" w:cs="Times New Roman"/>
+              </w:rPr>
               <w:t>AS</w:t>
             </w:r>
           </w:p>
@@ -1150,20 +1460,20 @@
               <w:tabs>
                 <w:tab w:val="left" w:pos="1665"/>
               </w:tabs>
+              <w:rPr>
+                <w:rFonts w:ascii="Times New Roman" w:hAnsi="Times New Roman" w:cs="Times New Roman"/>
+              </w:rPr>
             </w:pPr>
             <w:r>
+              <w:rPr>
+                <w:rFonts w:ascii="Times New Roman" w:hAnsi="Times New Roman" w:cs="Times New Roman"/>
+              </w:rPr>
               <w:t>Aufwandschätzung</w:t>
             </w:r>
           </w:p>
         </w:tc>
       </w:tr>
       <w:tr>
-        <w:tblPrEx>
-          <w:tblCellMar>
-            <w:top w:w="0" w:type="dxa"/>
-            <w:bottom w:w="0" w:type="dxa"/>
-          </w:tblCellMar>
-        </w:tblPrEx>
         <w:tc>
           <w:tcPr>
             <w:tcW w:w="3047" w:type="dxa"/>
@@ -1175,7 +1485,15 @@
             </w:tcBorders>
           </w:tcPr>
           <w:p>
+            <w:pPr>
+              <w:rPr>
+                <w:rFonts w:ascii="Times New Roman" w:hAnsi="Times New Roman" w:cs="Times New Roman"/>
+              </w:rPr>
+            </w:pPr>
             <w:r>
+              <w:rPr>
+                <w:rFonts w:ascii="Times New Roman" w:hAnsi="Times New Roman" w:cs="Times New Roman"/>
+              </w:rPr>
               <w:t>PL</w:t>
             </w:r>
           </w:p>
@@ -1191,19 +1509,21 @@
             </w:tcBorders>
           </w:tcPr>
           <w:p>
+            <w:pPr>
+              <w:rPr>
+                <w:rFonts w:ascii="Times New Roman" w:hAnsi="Times New Roman" w:cs="Times New Roman"/>
+              </w:rPr>
+            </w:pPr>
             <w:r>
+              <w:rPr>
+                <w:rFonts w:ascii="Times New Roman" w:hAnsi="Times New Roman" w:cs="Times New Roman"/>
+              </w:rPr>
               <w:t>Projektleiter</w:t>
             </w:r>
           </w:p>
         </w:tc>
       </w:tr>
       <w:tr>
-        <w:tblPrEx>
-          <w:tblCellMar>
-            <w:top w:w="0" w:type="dxa"/>
-            <w:bottom w:w="0" w:type="dxa"/>
-          </w:tblCellMar>
-        </w:tblPrEx>
         <w:tc>
           <w:tcPr>
             <w:tcW w:w="3047" w:type="dxa"/>
@@ -1215,7 +1535,15 @@
             </w:tcBorders>
           </w:tcPr>
           <w:p>
+            <w:pPr>
+              <w:rPr>
+                <w:rFonts w:ascii="Times New Roman" w:hAnsi="Times New Roman" w:cs="Times New Roman"/>
+              </w:rPr>
+            </w:pPr>
             <w:r>
+              <w:rPr>
+                <w:rFonts w:ascii="Times New Roman" w:hAnsi="Times New Roman" w:cs="Times New Roman"/>
+              </w:rPr>
               <w:t>PM</w:t>
             </w:r>
           </w:p>
@@ -1231,19 +1559,21 @@
             </w:tcBorders>
           </w:tcPr>
           <w:p>
+            <w:pPr>
+              <w:rPr>
+                <w:rFonts w:ascii="Times New Roman" w:hAnsi="Times New Roman" w:cs="Times New Roman"/>
+              </w:rPr>
+            </w:pPr>
             <w:r>
+              <w:rPr>
+                <w:rFonts w:ascii="Times New Roman" w:hAnsi="Times New Roman" w:cs="Times New Roman"/>
+              </w:rPr>
               <w:t>Projektmitarbeiter</w:t>
             </w:r>
           </w:p>
         </w:tc>
       </w:tr>
       <w:tr>
-        <w:tblPrEx>
-          <w:tblCellMar>
-            <w:top w:w="0" w:type="dxa"/>
-            <w:bottom w:w="0" w:type="dxa"/>
-          </w:tblCellMar>
-        </w:tblPrEx>
         <w:tc>
           <w:tcPr>
             <w:tcW w:w="3047" w:type="dxa"/>
@@ -1255,7 +1585,15 @@
             </w:tcBorders>
           </w:tcPr>
           <w:p>
+            <w:pPr>
+              <w:rPr>
+                <w:rFonts w:ascii="Times New Roman" w:hAnsi="Times New Roman" w:cs="Times New Roman"/>
+              </w:rPr>
+            </w:pPr>
             <w:r>
+              <w:rPr>
+                <w:rFonts w:ascii="Times New Roman" w:hAnsi="Times New Roman" w:cs="Times New Roman"/>
+              </w:rPr>
               <w:t>DS</w:t>
             </w:r>
           </w:p>
@@ -1271,8 +1609,16 @@
             </w:tcBorders>
           </w:tcPr>
           <w:p>
+            <w:pPr>
+              <w:rPr>
+                <w:rFonts w:ascii="Times New Roman" w:hAnsi="Times New Roman" w:cs="Times New Roman"/>
+              </w:rPr>
+            </w:pPr>
             <w:proofErr w:type="spellStart"/>
             <w:r>
+              <w:rPr>
+                <w:rFonts w:ascii="Times New Roman" w:hAnsi="Times New Roman" w:cs="Times New Roman"/>
+              </w:rPr>
               <w:t>DriveSense</w:t>
             </w:r>
             <w:proofErr w:type="spellEnd"/>
@@ -1280,12 +1626,6 @@
         </w:tc>
       </w:tr>
       <w:tr>
-        <w:tblPrEx>
-          <w:tblCellMar>
-            <w:top w:w="0" w:type="dxa"/>
-            <w:bottom w:w="0" w:type="dxa"/>
-          </w:tblCellMar>
-        </w:tblPrEx>
         <w:tc>
           <w:tcPr>
             <w:tcW w:w="3047" w:type="dxa"/>
@@ -1297,7 +1637,15 @@
             </w:tcBorders>
           </w:tcPr>
           <w:p>
+            <w:pPr>
+              <w:rPr>
+                <w:rFonts w:ascii="Times New Roman" w:hAnsi="Times New Roman" w:cs="Times New Roman"/>
+              </w:rPr>
+            </w:pPr>
             <w:r>
+              <w:rPr>
+                <w:rFonts w:ascii="Times New Roman" w:hAnsi="Times New Roman" w:cs="Times New Roman"/>
+              </w:rPr>
               <w:t>DB</w:t>
             </w:r>
           </w:p>
@@ -1313,19 +1661,21 @@
             </w:tcBorders>
           </w:tcPr>
           <w:p>
+            <w:pPr>
+              <w:rPr>
+                <w:rFonts w:ascii="Times New Roman" w:hAnsi="Times New Roman" w:cs="Times New Roman"/>
+              </w:rPr>
+            </w:pPr>
             <w:r>
+              <w:rPr>
+                <w:rFonts w:ascii="Times New Roman" w:hAnsi="Times New Roman" w:cs="Times New Roman"/>
+              </w:rPr>
               <w:t>Datenbank</w:t>
             </w:r>
           </w:p>
         </w:tc>
       </w:tr>
       <w:tr>
-        <w:tblPrEx>
-          <w:tblCellMar>
-            <w:top w:w="0" w:type="dxa"/>
-            <w:bottom w:w="0" w:type="dxa"/>
-          </w:tblCellMar>
-        </w:tblPrEx>
         <w:tc>
           <w:tcPr>
             <w:tcW w:w="3047" w:type="dxa"/>
@@ -1337,7 +1687,15 @@
             </w:tcBorders>
           </w:tcPr>
           <w:p>
+            <w:pPr>
+              <w:rPr>
+                <w:rFonts w:ascii="Times New Roman" w:hAnsi="Times New Roman" w:cs="Times New Roman"/>
+              </w:rPr>
+            </w:pPr>
             <w:r>
+              <w:rPr>
+                <w:rFonts w:ascii="Times New Roman" w:hAnsi="Times New Roman" w:cs="Times New Roman"/>
+              </w:rPr>
               <w:t>DN</w:t>
             </w:r>
           </w:p>
@@ -1353,7 +1711,15 @@
             </w:tcBorders>
           </w:tcPr>
           <w:p>
+            <w:pPr>
+              <w:rPr>
+                <w:rFonts w:ascii="Times New Roman" w:hAnsi="Times New Roman" w:cs="Times New Roman"/>
+              </w:rPr>
+            </w:pPr>
             <w:r>
+              <w:rPr>
+                <w:rFonts w:ascii="Times New Roman" w:hAnsi="Times New Roman" w:cs="Times New Roman"/>
+              </w:rPr>
               <w:t>Design</w:t>
             </w:r>
           </w:p>
@@ -1363,17 +1729,478 @@
     <w:p>
       <w:pPr>
         <w:rPr>
-          <w:rFonts w:ascii="Arial" w:hAnsi="Arial" w:cs="Arial"/>
+          <w:rFonts w:ascii="Times New Roman" w:hAnsi="Times New Roman" w:cs="Times New Roman"/>
           <w:b/>
           <w:bCs/>
+          <w:i/>
           <w:sz w:val="32"/>
           <w:szCs w:val="32"/>
-          <w:lang w:val="de-DE"/>
-        </w:rPr>
-      </w:pPr>
+        </w:rPr>
+      </w:pPr>
+      <w:r>
+        <w:rPr>
+          <w:rFonts w:ascii="Times New Roman" w:hAnsi="Times New Roman" w:cs="Times New Roman"/>
+          <w:b/>
+          <w:bCs/>
+          <w:i/>
+          <w:sz w:val="32"/>
+          <w:szCs w:val="32"/>
+        </w:rPr>
+        <w:t>Verantwortlichkeiten</w:t>
+      </w:r>
+    </w:p>
+    <w:p>
+      <w:pPr>
+        <w:pStyle w:val="Listenabsatz"/>
+        <w:numPr>
+          <w:ilvl w:val="0"/>
+          <w:numId w:val="8"/>
+        </w:numPr>
+        <w:rPr>
+          <w:rFonts w:ascii="Times New Roman" w:hAnsi="Times New Roman" w:cs="Times New Roman"/>
+          <w:iCs/>
+        </w:rPr>
+      </w:pPr>
+      <w:r>
+        <w:rPr>
+          <w:rFonts w:ascii="Times New Roman" w:hAnsi="Times New Roman" w:cs="Times New Roman"/>
+          <w:iCs/>
+        </w:rPr>
+        <w:t>Projektleiter (PL): Freigabe und Kontrolle von QS- und F-Dokumenten, ist gleichzeitig Projektmitarbeiter</w:t>
+      </w:r>
+    </w:p>
+    <w:p>
+      <w:pPr>
+        <w:pStyle w:val="Listenabsatz"/>
+        <w:numPr>
+          <w:ilvl w:val="0"/>
+          <w:numId w:val="8"/>
+        </w:numPr>
+        <w:rPr>
+          <w:rFonts w:ascii="Times New Roman" w:hAnsi="Times New Roman" w:cs="Times New Roman"/>
+          <w:iCs/>
+        </w:rPr>
+      </w:pPr>
+      <w:r>
+        <w:rPr>
+          <w:rFonts w:ascii="Times New Roman" w:hAnsi="Times New Roman" w:cs="Times New Roman"/>
+          <w:iCs/>
+        </w:rPr>
+        <w:t>Projektmitarbeiter (PM): Erstellung von IA-Dokumenten</w:t>
+      </w:r>
+    </w:p>
+    <w:p>
+      <w:pPr>
+        <w:rPr>
+          <w:rFonts w:ascii="Times New Roman" w:hAnsi="Times New Roman" w:cs="Times New Roman"/>
+          <w:b/>
+          <w:bCs/>
+          <w:iCs/>
+          <w:sz w:val="32"/>
+          <w:szCs w:val="32"/>
+        </w:rPr>
+      </w:pPr>
+      <w:r>
+        <w:rPr>
+          <w:rFonts w:ascii="Times New Roman" w:hAnsi="Times New Roman" w:cs="Times New Roman"/>
+          <w:b/>
+          <w:bCs/>
+          <w:iCs/>
+          <w:sz w:val="32"/>
+          <w:szCs w:val="32"/>
+        </w:rPr>
+        <w:t>Tools</w:t>
+      </w:r>
+    </w:p>
+    <w:p>
+      <w:pPr>
+        <w:pStyle w:val="Listenabsatz"/>
+        <w:numPr>
+          <w:ilvl w:val="0"/>
+          <w:numId w:val="9"/>
+        </w:numPr>
+        <w:rPr>
+          <w:rFonts w:ascii="Times New Roman" w:hAnsi="Times New Roman" w:cs="Times New Roman"/>
+          <w:iCs/>
+        </w:rPr>
+      </w:pPr>
+      <w:r>
+        <w:rPr>
+          <w:rFonts w:ascii="Times New Roman" w:hAnsi="Times New Roman" w:cs="Times New Roman"/>
+          <w:iCs/>
+        </w:rPr>
+        <w:t>Code: Visual Studio Code/</w:t>
+      </w:r>
+      <w:proofErr w:type="spellStart"/>
+      <w:r>
+        <w:rPr>
+          <w:rFonts w:ascii="Times New Roman" w:hAnsi="Times New Roman" w:cs="Times New Roman"/>
+          <w:iCs/>
+        </w:rPr>
+        <w:t>IntelliJ</w:t>
+      </w:r>
+      <w:proofErr w:type="spellEnd"/>
+      <w:r>
+        <w:rPr>
+          <w:rFonts w:ascii="Times New Roman" w:hAnsi="Times New Roman" w:cs="Times New Roman"/>
+          <w:iCs/>
+        </w:rPr>
+        <w:t>/Flutter</w:t>
+      </w:r>
+    </w:p>
+    <w:p>
+      <w:pPr>
+        <w:pStyle w:val="Listenabsatz"/>
+        <w:numPr>
+          <w:ilvl w:val="0"/>
+          <w:numId w:val="9"/>
+        </w:numPr>
+        <w:rPr>
+          <w:rFonts w:ascii="Times New Roman" w:hAnsi="Times New Roman" w:cs="Times New Roman"/>
+          <w:iCs/>
+        </w:rPr>
+      </w:pPr>
+      <w:r>
+        <w:rPr>
+          <w:rFonts w:ascii="Times New Roman" w:hAnsi="Times New Roman" w:cs="Times New Roman"/>
+          <w:iCs/>
+        </w:rPr>
+        <w:t>Versionskontrolle: GitHub</w:t>
+      </w:r>
+    </w:p>
+    <w:p>
+      <w:pPr>
+        <w:pStyle w:val="Listenabsatz"/>
+        <w:numPr>
+          <w:ilvl w:val="0"/>
+          <w:numId w:val="9"/>
+        </w:numPr>
+        <w:rPr>
+          <w:rFonts w:ascii="Times New Roman" w:hAnsi="Times New Roman" w:cs="Times New Roman"/>
+          <w:iCs/>
+        </w:rPr>
+      </w:pPr>
+      <w:r>
+        <w:rPr>
+          <w:rFonts w:ascii="Times New Roman" w:hAnsi="Times New Roman" w:cs="Times New Roman"/>
+          <w:iCs/>
+        </w:rPr>
+        <w:t>Plan-Grafiken: Miro</w:t>
+      </w:r>
+    </w:p>
+    <w:p>
+      <w:pPr>
+        <w:pStyle w:val="Listenabsatz"/>
+        <w:numPr>
+          <w:ilvl w:val="0"/>
+          <w:numId w:val="9"/>
+        </w:numPr>
+        <w:rPr>
+          <w:rFonts w:ascii="Times New Roman" w:hAnsi="Times New Roman" w:cs="Times New Roman"/>
+          <w:iCs/>
+        </w:rPr>
+      </w:pPr>
+      <w:r>
+        <w:rPr>
+          <w:rFonts w:ascii="Times New Roman" w:hAnsi="Times New Roman" w:cs="Times New Roman"/>
+          <w:iCs/>
+        </w:rPr>
+        <w:t xml:space="preserve">Zeitmanagement: </w:t>
+      </w:r>
+      <w:proofErr w:type="spellStart"/>
+      <w:r>
+        <w:rPr>
+          <w:rFonts w:ascii="Times New Roman" w:hAnsi="Times New Roman" w:cs="Times New Roman"/>
+          <w:iCs/>
+        </w:rPr>
+        <w:t>Clockify</w:t>
+      </w:r>
+      <w:proofErr w:type="spellEnd"/>
+    </w:p>
+    <w:p>
+      <w:pPr>
+        <w:pStyle w:val="Listenabsatz"/>
+        <w:numPr>
+          <w:ilvl w:val="0"/>
+          <w:numId w:val="9"/>
+        </w:numPr>
+        <w:rPr>
+          <w:rFonts w:ascii="Times New Roman" w:hAnsi="Times New Roman" w:cs="Times New Roman"/>
+          <w:iCs/>
+        </w:rPr>
+      </w:pPr>
+      <w:r>
+        <w:rPr>
+          <w:rFonts w:ascii="Times New Roman" w:hAnsi="Times New Roman" w:cs="Times New Roman"/>
+          <w:iCs/>
+        </w:rPr>
+        <w:t>Text</w:t>
+      </w:r>
+      <w:r>
+        <w:rPr>
+          <w:rFonts w:ascii="Times New Roman" w:hAnsi="Times New Roman" w:cs="Times New Roman"/>
+          <w:iCs/>
+        </w:rPr>
+        <w:t>verarbeitung: Word</w:t>
+      </w:r>
+    </w:p>
+    <w:p>
+      <w:pPr>
+        <w:pStyle w:val="Listenabsatz"/>
+        <w:numPr>
+          <w:ilvl w:val="0"/>
+          <w:numId w:val="9"/>
+        </w:numPr>
+        <w:rPr>
+          <w:rFonts w:ascii="Times New Roman" w:hAnsi="Times New Roman" w:cs="Times New Roman"/>
+          <w:iCs/>
+        </w:rPr>
+      </w:pPr>
+      <w:r>
+        <w:rPr>
+          <w:rFonts w:ascii="Times New Roman" w:hAnsi="Times New Roman" w:cs="Times New Roman"/>
+          <w:iCs/>
+        </w:rPr>
+        <w:t>Präsentationen: PowerPoint</w:t>
+      </w:r>
+    </w:p>
+    <w:p>
+      <w:pPr>
+        <w:pStyle w:val="Listenabsatz"/>
+        <w:numPr>
+          <w:ilvl w:val="0"/>
+          <w:numId w:val="9"/>
+        </w:numPr>
+        <w:rPr>
+          <w:rFonts w:ascii="Times New Roman" w:hAnsi="Times New Roman" w:cs="Times New Roman"/>
+          <w:iCs/>
+        </w:rPr>
+      </w:pPr>
+      <w:r>
+        <w:rPr>
+          <w:rFonts w:ascii="Times New Roman" w:hAnsi="Times New Roman" w:cs="Times New Roman"/>
+          <w:iCs/>
+        </w:rPr>
+        <w:t>Tabellen: Excel</w:t>
+      </w:r>
+    </w:p>
+    <w:p>
+      <w:pPr>
+        <w:rPr>
+          <w:rFonts w:ascii="Times New Roman" w:hAnsi="Times New Roman" w:cs="Times New Roman"/>
+          <w:b/>
+          <w:bCs/>
+          <w:i/>
+          <w:sz w:val="32"/>
+          <w:szCs w:val="32"/>
+        </w:rPr>
+      </w:pPr>
+      <w:r>
+        <w:rPr>
+          <w:rFonts w:ascii="Times New Roman" w:hAnsi="Times New Roman" w:cs="Times New Roman"/>
+          <w:b/>
+          <w:bCs/>
+          <w:i/>
+          <w:sz w:val="32"/>
+          <w:szCs w:val="32"/>
+        </w:rPr>
+        <w:t>Allgemeines</w:t>
+      </w:r>
+    </w:p>
+    <w:p>
+      <w:pPr>
+        <w:numPr>
+          <w:ilvl w:val="0"/>
+          <w:numId w:val="7"/>
+        </w:numPr>
+        <w:rPr>
+          <w:rFonts w:ascii="Times New Roman" w:hAnsi="Times New Roman" w:cs="Times New Roman"/>
+        </w:rPr>
+      </w:pPr>
+      <w:r>
+        <w:rPr>
+          <w:rFonts w:ascii="Times New Roman" w:hAnsi="Times New Roman" w:cs="Times New Roman"/>
+        </w:rPr>
+        <w:t>Dateinamen dürfen keine Leerzeichen und Umlaute enthalten</w:t>
+      </w:r>
+    </w:p>
+    <w:p>
+      <w:pPr>
+        <w:numPr>
+          <w:ilvl w:val="0"/>
+          <w:numId w:val="7"/>
+        </w:numPr>
+        <w:rPr>
+          <w:rFonts w:ascii="Times New Roman" w:hAnsi="Times New Roman" w:cs="Times New Roman"/>
+        </w:rPr>
+      </w:pPr>
+      <w:r>
+        <w:rPr>
+          <w:rFonts w:ascii="Times New Roman" w:hAnsi="Times New Roman" w:cs="Times New Roman"/>
+        </w:rPr>
+        <w:lastRenderedPageBreak/>
+        <w:t xml:space="preserve">Bei jeder Version ist ein neues Dokument anzulegen. </w:t>
+      </w:r>
+    </w:p>
+    <w:p>
+      <w:pPr>
+        <w:numPr>
+          <w:ilvl w:val="0"/>
+          <w:numId w:val="7"/>
+        </w:numPr>
+        <w:rPr>
+          <w:rFonts w:ascii="Times New Roman" w:hAnsi="Times New Roman" w:cs="Times New Roman"/>
+        </w:rPr>
+      </w:pPr>
+      <w:r>
+        <w:rPr>
+          <w:rFonts w:ascii="Times New Roman" w:hAnsi="Times New Roman" w:cs="Times New Roman"/>
+        </w:rPr>
+        <w:t xml:space="preserve">Zur Zeitplanerstellung wird </w:t>
+      </w:r>
+      <w:proofErr w:type="spellStart"/>
+      <w:r>
+        <w:rPr>
+          <w:rFonts w:ascii="Times New Roman" w:hAnsi="Times New Roman" w:cs="Times New Roman"/>
+        </w:rPr>
+        <w:t>Clockify</w:t>
+      </w:r>
+      <w:proofErr w:type="spellEnd"/>
+      <w:r>
+        <w:rPr>
+          <w:rFonts w:ascii="Times New Roman" w:hAnsi="Times New Roman" w:cs="Times New Roman"/>
+        </w:rPr>
+        <w:t xml:space="preserve"> benutzt</w:t>
+      </w:r>
+      <w:r>
+        <w:rPr>
+          <w:rFonts w:ascii="Times New Roman" w:hAnsi="Times New Roman" w:cs="Times New Roman"/>
+        </w:rPr>
+        <w:t>.</w:t>
+      </w:r>
+    </w:p>
+    <w:p>
+      <w:pPr>
+        <w:numPr>
+          <w:ilvl w:val="0"/>
+          <w:numId w:val="7"/>
+        </w:numPr>
+        <w:rPr>
+          <w:rFonts w:ascii="Times New Roman" w:hAnsi="Times New Roman" w:cs="Times New Roman"/>
+        </w:rPr>
+      </w:pPr>
+      <w:r>
+        <w:rPr>
+          <w:rFonts w:ascii="Times New Roman" w:hAnsi="Times New Roman" w:cs="Times New Roman"/>
+        </w:rPr>
+        <w:t xml:space="preserve">Alle Projektdaten werden im </w:t>
+      </w:r>
+      <w:proofErr w:type="spellStart"/>
+      <w:r>
+        <w:rPr>
+          <w:rFonts w:ascii="Times New Roman" w:hAnsi="Times New Roman" w:cs="Times New Roman"/>
+        </w:rPr>
+        <w:t>Git</w:t>
+      </w:r>
+      <w:proofErr w:type="spellEnd"/>
+      <w:r>
+        <w:rPr>
+          <w:rFonts w:ascii="Times New Roman" w:hAnsi="Times New Roman" w:cs="Times New Roman"/>
+        </w:rPr>
+        <w:t>-Repository gespeichert.</w:t>
+      </w:r>
+    </w:p>
+    <w:p>
+      <w:pPr>
+        <w:numPr>
+          <w:ilvl w:val="0"/>
+          <w:numId w:val="7"/>
+        </w:numPr>
+        <w:rPr>
+          <w:rFonts w:ascii="Times New Roman" w:hAnsi="Times New Roman" w:cs="Times New Roman"/>
+        </w:rPr>
+      </w:pPr>
+      <w:r>
+        <w:rPr>
+          <w:rFonts w:ascii="Times New Roman" w:hAnsi="Times New Roman" w:cs="Times New Roman"/>
+        </w:rPr>
+        <w:t>Lokale Kopien dienen nur der Bearbeitung und werden regelmäßig synchronisiert.</w:t>
+      </w:r>
+    </w:p>
+    <w:p>
+      <w:pPr>
+        <w:numPr>
+          <w:ilvl w:val="0"/>
+          <w:numId w:val="7"/>
+        </w:numPr>
+        <w:rPr>
+          <w:rFonts w:ascii="Times New Roman" w:hAnsi="Times New Roman" w:cs="Times New Roman"/>
+        </w:rPr>
+      </w:pPr>
+      <w:r>
+        <w:rPr>
+          <w:rFonts w:ascii="Times New Roman" w:hAnsi="Times New Roman" w:cs="Times New Roman"/>
+        </w:rPr>
+        <w:t>Änderungen an der Ablagestruktur dürfen nur nach Absprache im Team erfolgen</w:t>
+      </w:r>
+      <w:r>
+        <w:rPr>
+          <w:rFonts w:ascii="Times New Roman" w:hAnsi="Times New Roman" w:cs="Times New Roman"/>
+        </w:rPr>
+        <w:t>.</w:t>
+      </w:r>
+    </w:p>
+    <w:p>
+      <w:pPr>
+        <w:numPr>
+          <w:ilvl w:val="0"/>
+          <w:numId w:val="7"/>
+        </w:numPr>
+        <w:rPr>
+          <w:rFonts w:ascii="Times New Roman" w:hAnsi="Times New Roman" w:cs="Times New Roman"/>
+        </w:rPr>
+      </w:pPr>
+      <w:r>
+        <w:rPr>
+          <w:rFonts w:ascii="Times New Roman" w:hAnsi="Times New Roman" w:cs="Times New Roman"/>
+        </w:rPr>
+        <w:t xml:space="preserve">Jede Änderung an Dokumenten muss im </w:t>
+      </w:r>
+      <w:proofErr w:type="spellStart"/>
+      <w:r>
+        <w:rPr>
+          <w:rFonts w:ascii="Times New Roman" w:hAnsi="Times New Roman" w:cs="Times New Roman"/>
+        </w:rPr>
+        <w:t>Git</w:t>
+      </w:r>
+      <w:proofErr w:type="spellEnd"/>
+      <w:r>
+        <w:rPr>
+          <w:rFonts w:ascii="Times New Roman" w:hAnsi="Times New Roman" w:cs="Times New Roman"/>
+        </w:rPr>
+        <w:t>-Commit kurz beschrieben werden.</w:t>
+      </w:r>
+    </w:p>
+    <w:p>
+      <w:pPr>
+        <w:numPr>
+          <w:ilvl w:val="0"/>
+          <w:numId w:val="7"/>
+        </w:numPr>
+        <w:rPr>
+          <w:rFonts w:ascii="Times New Roman" w:hAnsi="Times New Roman" w:cs="Times New Roman"/>
+        </w:rPr>
+      </w:pPr>
+      <w:r>
+        <w:rPr>
+          <w:rFonts w:ascii="Times New Roman" w:hAnsi="Times New Roman" w:cs="Times New Roman"/>
+        </w:rPr>
+        <w:t>Das Projektlogo muss auf allen Dokumentationsseiten in der Kopfzeile enthalten sein.</w:t>
+      </w:r>
     </w:p>
     <w:sectPr>
       <w:headerReference w:type="default" r:id="rId7"/>
+      <w:footerReference w:type="default" r:id="rId8"/>
       <w:pgSz w:w="11906" w:h="16838"/>
       <w:pgMar w:top="1417" w:right="1417" w:bottom="1134" w:left="1417" w:header="708" w:footer="708" w:gutter="0"/>
       <w:cols w:space="708"/>
@@ -1408,6 +2235,115 @@
 </w:endnotes>
 </file>
 
+<file path=word/footer1.xml><?xml version="1.0" encoding="utf-8"?>
+<w:ftr xmlns:wpc="http://schemas.microsoft.com/office/word/2010/wordprocessingCanvas" xmlns:cx="http://schemas.microsoft.com/office/drawing/2014/chartex" xmlns:cx1="http://schemas.microsoft.com/office/drawing/2015/9/8/chartex" xmlns:cx2="http://schemas.microsoft.com/office/drawing/2015/10/21/chartex" xmlns:cx3="http://schemas.microsoft.com/office/drawing/2016/5/9/chartex" xmlns:cx4="http://schemas.microsoft.com/office/drawing/2016/5/10/chartex" xmlns:cx5="http://schemas.microsoft.com/office/drawing/2016/5/11/chartex" xmlns:cx6="http://schemas.microsoft.com/office/drawing/2016/5/12/chartex" xmlns:cx7="http://schemas.microsoft.com/office/drawing/2016/5/13/chartex" xmlns:cx8="http://schemas.microsoft.com/office/drawing/2016/5/14/chartex" xmlns:mc="http://schemas.openxmlformats.org/markup-compatibility/2006" xmlns:aink="http://schemas.microsoft.com/office/drawing/2016/ink" xmlns:am3d="http://schemas.microsoft.com/office/drawing/2017/model3d" xmlns:o="urn:schemas-microsoft-com:office:office" xmlns:oel="http://schemas.microsoft.com/office/2019/extlst" xmlns:r="http://schemas.openxmlformats.org/officeDocument/2006/relationships" xmlns:m="http://schemas.openxmlformats.org/officeDocument/2006/math" xmlns:v="urn:schemas-microsoft-com:vml" xmlns:wp14="http://schemas.microsoft.com/office/word/2010/wordprocessingDrawing" xmlns:wp="http://schemas.openxmlformats.org/drawingml/2006/wordprocessingDrawing" xmlns:w10="urn:schemas-microsoft-com:office:word" xmlns:w="http://schemas.openxmlformats.org/wordprocessingml/2006/main" xmlns:w14="http://schemas.microsoft.com/office/word/2010/wordml" xmlns:w15="http://schemas.microsoft.com/office/word/2012/wordml" xmlns:w16cex="http://schemas.microsoft.com/office/word/2018/wordml/cex" xmlns:w16cid="http://schemas.microsoft.com/office/word/2016/wordml/cid" xmlns:w16="http://schemas.microsoft.com/office/word/2018/wordml" xmlns:w16du="http://schemas.microsoft.com/office/word/2023/wordml/word16du" xmlns:w16sdtdh="http://schemas.microsoft.com/office/word/2020/wordml/sdtdatahash" xmlns:w16sdtfl="http://schemas.microsoft.com/office/word/2024/wordml/sdtformatlock" xmlns:w16se="http://schemas.microsoft.com/office/word/2015/wordml/symex" xmlns:wpg="http://schemas.microsoft.com/office/word/2010/wordprocessingGroup" xmlns:wpi="http://schemas.microsoft.com/office/word/2010/wordprocessingInk" xmlns:wne="http://schemas.microsoft.com/office/word/2006/wordml" xmlns:wps="http://schemas.microsoft.com/office/word/2010/wordprocessingShape" mc:Ignorable="w14 w15 w16se w16cid w16 w16cex w16sdtdh w16sdtfl w16du wp14">
+  <w:p>
+    <w:pPr>
+      <w:pStyle w:val="Fuzeile"/>
+    </w:pPr>
+    <w:fldSimple w:instr=" FILENAME \* MERGEFORMAT ">
+      <w:r>
+        <w:rPr>
+          <w:noProof/>
+        </w:rPr>
+        <w:t>CM.docx</w:t>
+      </w:r>
+    </w:fldSimple>
+    <w:r>
+      <w:tab/>
+      <w:t>In Arbeit</w:t>
+    </w:r>
+    <w:r>
+      <w:tab/>
+    </w:r>
+    <w:r>
+      <w:rPr>
+        <w:lang w:val="de-DE"/>
+      </w:rPr>
+      <w:t xml:space="preserve">Seite </w:t>
+    </w:r>
+    <w:r>
+      <w:rPr>
+        <w:b/>
+        <w:bCs/>
+      </w:rPr>
+      <w:fldChar w:fldCharType="begin"/>
+    </w:r>
+    <w:r>
+      <w:rPr>
+        <w:b/>
+        <w:bCs/>
+      </w:rPr>
+      <w:instrText>PAGE  \* Arabic  \* MERGEFORMAT</w:instrText>
+    </w:r>
+    <w:r>
+      <w:rPr>
+        <w:b/>
+        <w:bCs/>
+      </w:rPr>
+      <w:fldChar w:fldCharType="separate"/>
+    </w:r>
+    <w:r>
+      <w:rPr>
+        <w:b/>
+        <w:bCs/>
+        <w:lang w:val="de-DE"/>
+      </w:rPr>
+      <w:t>1</w:t>
+    </w:r>
+    <w:r>
+      <w:rPr>
+        <w:b/>
+        <w:bCs/>
+      </w:rPr>
+      <w:fldChar w:fldCharType="end"/>
+    </w:r>
+    <w:r>
+      <w:rPr>
+        <w:lang w:val="de-DE"/>
+      </w:rPr>
+      <w:t xml:space="preserve"> von </w:t>
+    </w:r>
+    <w:r>
+      <w:rPr>
+        <w:b/>
+        <w:bCs/>
+      </w:rPr>
+      <w:fldChar w:fldCharType="begin"/>
+    </w:r>
+    <w:r>
+      <w:rPr>
+        <w:b/>
+        <w:bCs/>
+      </w:rPr>
+      <w:instrText>NUMPAGES  \* Arabic  \* MERGEFORMAT</w:instrText>
+    </w:r>
+    <w:r>
+      <w:rPr>
+        <w:b/>
+        <w:bCs/>
+      </w:rPr>
+      <w:fldChar w:fldCharType="separate"/>
+    </w:r>
+    <w:r>
+      <w:rPr>
+        <w:b/>
+        <w:bCs/>
+        <w:lang w:val="de-DE"/>
+      </w:rPr>
+      <w:t>2</w:t>
+    </w:r>
+    <w:r>
+      <w:rPr>
+        <w:b/>
+        <w:bCs/>
+      </w:rPr>
+      <w:fldChar w:fldCharType="end"/>
+    </w:r>
+  </w:p>
+</w:ftr>
+</file>
+
 <file path=word/footnotes.xml><?xml version="1.0" encoding="utf-8"?>
 <w:footnotes xmlns:wpc="http://schemas.microsoft.com/office/word/2010/wordprocessingCanvas" xmlns:cx="http://schemas.microsoft.com/office/drawing/2014/chartex" xmlns:cx1="http://schemas.microsoft.com/office/drawing/2015/9/8/chartex" xmlns:cx2="http://schemas.microsoft.com/office/drawing/2015/10/21/chartex" xmlns:cx3="http://schemas.microsoft.com/office/drawing/2016/5/9/chartex" xmlns:cx4="http://schemas.microsoft.com/office/drawing/2016/5/10/chartex" xmlns:cx5="http://schemas.microsoft.com/office/drawing/2016/5/11/chartex" xmlns:cx6="http://schemas.microsoft.com/office/drawing/2016/5/12/chartex" xmlns:cx7="http://schemas.microsoft.com/office/drawing/2016/5/13/chartex" xmlns:cx8="http://schemas.microsoft.com/office/drawing/2016/5/14/chartex" xmlns:mc="http://schemas.openxmlformats.org/markup-compatibility/2006" xmlns:aink="http://schemas.microsoft.com/office/drawing/2016/ink" xmlns:am3d="http://schemas.microsoft.com/office/drawing/2017/model3d" xmlns:o="urn:schemas-microsoft-com:office:office" xmlns:oel="http://schemas.microsoft.com/office/2019/extlst" xmlns:r="http://schemas.openxmlformats.org/officeDocument/2006/relationships" xmlns:m="http://schemas.openxmlformats.org/officeDocument/2006/math" xmlns:v="urn:schemas-microsoft-com:vml" xmlns:wp14="http://schemas.microsoft.com/office/word/2010/wordprocessingDrawing" xmlns:wp="http://schemas.openxmlformats.org/drawingml/2006/wordprocessingDrawing" xmlns:w10="urn:schemas-microsoft-com:office:word" xmlns:w="http://schemas.openxmlformats.org/wordprocessingml/2006/main" xmlns:w14="http://schemas.microsoft.com/office/word/2010/wordml" xmlns:w15="http://schemas.microsoft.com/office/word/2012/wordml" xmlns:w16cex="http://schemas.microsoft.com/office/word/2018/wordml/cex" xmlns:w16cid="http://schemas.microsoft.com/office/word/2016/wordml/cid" xmlns:w16="http://schemas.microsoft.com/office/word/2018/wordml" xmlns:w16du="http://schemas.microsoft.com/office/word/2023/wordml/word16du" xmlns:w16sdtdh="http://schemas.microsoft.com/office/word/2020/wordml/sdtdatahash" xmlns:w16sdtfl="http://schemas.microsoft.com/office/word/2024/wordml/sdtformatlock" xmlns:w16se="http://schemas.microsoft.com/office/word/2015/wordml/symex" xmlns:wpg="http://schemas.microsoft.com/office/word/2010/wordprocessingGroup" xmlns:wpi="http://schemas.microsoft.com/office/word/2010/wordprocessingInk" xmlns:wne="http://schemas.microsoft.com/office/word/2006/wordml" xmlns:wps="http://schemas.microsoft.com/office/word/2010/wordprocessingShape" mc:Ignorable="w14 w15 w16se w16cid w16 w16cex w16sdtdh w16sdtfl w16du wp14">
   <w:footnote w:type="separator" w:id="-1">
@@ -1442,26 +2378,99 @@
         <w:lang w:val="de-DE"/>
       </w:rPr>
     </w:pPr>
-    <w:proofErr w:type="spellStart"/>
     <w:r>
       <w:rPr>
+        <w:noProof/>
         <w:lang w:val="de-DE"/>
       </w:rPr>
-      <w:t>DriveSense</w:t>
-    </w:r>
-    <w:proofErr w:type="spellEnd"/>
-    <w:r>
-      <w:rPr>
-        <w:lang w:val="de-DE"/>
-      </w:rPr>
-      <w:tab/>
-      <w:t>06.11.2025</w:t>
+      <w:drawing>
+        <wp:anchor distT="0" distB="0" distL="114300" distR="114300" simplePos="0" relativeHeight="251658240" behindDoc="1" locked="0" layoutInCell="1" allowOverlap="1" wp14:anchorId="0EE9731E" wp14:editId="72F968E4">
+          <wp:simplePos x="0" y="0"/>
+          <wp:positionH relativeFrom="margin">
+            <wp:posOffset>-488315</wp:posOffset>
+          </wp:positionH>
+          <wp:positionV relativeFrom="paragraph">
+            <wp:posOffset>-640080</wp:posOffset>
+          </wp:positionV>
+          <wp:extent cx="1729740" cy="1729740"/>
+          <wp:effectExtent l="0" t="0" r="0" b="0"/>
+          <wp:wrapTight wrapText="bothSides">
+            <wp:wrapPolygon edited="0">
+              <wp:start x="14511" y="5947"/>
+              <wp:lineTo x="5233" y="10229"/>
+              <wp:lineTo x="1665" y="10229"/>
+              <wp:lineTo x="1189" y="10467"/>
+              <wp:lineTo x="1427" y="13559"/>
+              <wp:lineTo x="19744" y="13559"/>
+              <wp:lineTo x="20458" y="11419"/>
+              <wp:lineTo x="18079" y="10467"/>
+              <wp:lineTo x="19031" y="10229"/>
+              <wp:lineTo x="19744" y="8088"/>
+              <wp:lineTo x="17366" y="5947"/>
+              <wp:lineTo x="14511" y="5947"/>
+            </wp:wrapPolygon>
+          </wp:wrapTight>
+          <wp:docPr id="87232286" name="Grafik 1"/>
+          <wp:cNvGraphicFramePr>
+            <a:graphicFrameLocks xmlns:a="http://schemas.openxmlformats.org/drawingml/2006/main" noChangeAspect="1"/>
+          </wp:cNvGraphicFramePr>
+          <a:graphic xmlns:a="http://schemas.openxmlformats.org/drawingml/2006/main">
+            <a:graphicData uri="http://schemas.openxmlformats.org/drawingml/2006/picture">
+              <pic:pic xmlns:pic="http://schemas.openxmlformats.org/drawingml/2006/picture">
+                <pic:nvPicPr>
+                  <pic:cNvPr id="87232286" name="Grafik 87232286"/>
+                  <pic:cNvPicPr/>
+                </pic:nvPicPr>
+                <pic:blipFill>
+                  <a:blip r:embed="rId1">
+                    <a:extLst>
+                      <a:ext uri="{28A0092B-C50C-407E-A947-70E740481C1C}">
+                        <a14:useLocalDpi xmlns:a14="http://schemas.microsoft.com/office/drawing/2010/main" val="0"/>
+                      </a:ext>
+                    </a:extLst>
+                  </a:blip>
+                  <a:stretch>
+                    <a:fillRect/>
+                  </a:stretch>
+                </pic:blipFill>
+                <pic:spPr>
+                  <a:xfrm>
+                    <a:off x="0" y="0"/>
+                    <a:ext cx="1729740" cy="1729740"/>
+                  </a:xfrm>
+                  <a:prstGeom prst="rect">
+                    <a:avLst/>
+                  </a:prstGeom>
+                </pic:spPr>
+              </pic:pic>
+            </a:graphicData>
+          </a:graphic>
+          <wp14:sizeRelH relativeFrom="margin">
+            <wp14:pctWidth>0</wp14:pctWidth>
+          </wp14:sizeRelH>
+          <wp14:sizeRelV relativeFrom="margin">
+            <wp14:pctHeight>0</wp14:pctHeight>
+          </wp14:sizeRelV>
+        </wp:anchor>
+      </w:drawing>
     </w:r>
     <w:r>
       <w:rPr>
         <w:lang w:val="de-DE"/>
       </w:rPr>
       <w:tab/>
+    </w:r>
+    <w:r>
+      <w:rPr>
+        <w:lang w:val="de-DE"/>
+      </w:rPr>
+      <w:tab/>
+    </w:r>
+    <w:r>
+      <w:rPr>
+        <w:lang w:val="de-DE"/>
+      </w:rPr>
+      <w:t>13.11.2025</w:t>
     </w:r>
   </w:p>
 </w:hdr>
@@ -1470,6 +2479,119 @@
 <file path=word/numbering.xml><?xml version="1.0" encoding="utf-8"?>
 <w:numbering xmlns:wpc="http://schemas.microsoft.com/office/word/2010/wordprocessingCanvas" xmlns:cx="http://schemas.microsoft.com/office/drawing/2014/chartex" xmlns:cx1="http://schemas.microsoft.com/office/drawing/2015/9/8/chartex" xmlns:cx2="http://schemas.microsoft.com/office/drawing/2015/10/21/chartex" xmlns:cx3="http://schemas.microsoft.com/office/drawing/2016/5/9/chartex" xmlns:cx4="http://schemas.microsoft.com/office/drawing/2016/5/10/chartex" xmlns:cx5="http://schemas.microsoft.com/office/drawing/2016/5/11/chartex" xmlns:cx6="http://schemas.microsoft.com/office/drawing/2016/5/12/chartex" xmlns:cx7="http://schemas.microsoft.com/office/drawing/2016/5/13/chartex" xmlns:cx8="http://schemas.microsoft.com/office/drawing/2016/5/14/chartex" xmlns:mc="http://schemas.openxmlformats.org/markup-compatibility/2006" xmlns:aink="http://schemas.microsoft.com/office/drawing/2016/ink" xmlns:am3d="http://schemas.microsoft.com/office/drawing/2017/model3d" xmlns:o="urn:schemas-microsoft-com:office:office" xmlns:oel="http://schemas.microsoft.com/office/2019/extlst" xmlns:r="http://schemas.openxmlformats.org/officeDocument/2006/relationships" xmlns:m="http://schemas.openxmlformats.org/officeDocument/2006/math" xmlns:v="urn:schemas-microsoft-com:vml" xmlns:wp14="http://schemas.microsoft.com/office/word/2010/wordprocessingDrawing" xmlns:wp="http://schemas.openxmlformats.org/drawingml/2006/wordprocessingDrawing" xmlns:w10="urn:schemas-microsoft-com:office:word" xmlns:w="http://schemas.openxmlformats.org/wordprocessingml/2006/main" xmlns:w14="http://schemas.microsoft.com/office/word/2010/wordml" xmlns:w15="http://schemas.microsoft.com/office/word/2012/wordml" xmlns:w16cex="http://schemas.microsoft.com/office/word/2018/wordml/cex" xmlns:w16cid="http://schemas.microsoft.com/office/word/2016/wordml/cid" xmlns:w16="http://schemas.microsoft.com/office/word/2018/wordml" xmlns:w16du="http://schemas.microsoft.com/office/word/2023/wordml/word16du" xmlns:w16sdtdh="http://schemas.microsoft.com/office/word/2020/wordml/sdtdatahash" xmlns:w16sdtfl="http://schemas.microsoft.com/office/word/2024/wordml/sdtformatlock" xmlns:w16se="http://schemas.microsoft.com/office/word/2015/wordml/symex" xmlns:wpg="http://schemas.microsoft.com/office/word/2010/wordprocessingGroup" xmlns:wpi="http://schemas.microsoft.com/office/word/2010/wordprocessingInk" xmlns:wne="http://schemas.microsoft.com/office/word/2006/wordml" xmlns:wps="http://schemas.microsoft.com/office/word/2010/wordprocessingShape" mc:Ignorable="w14 w15 w16se w16cid w16 w16cex w16sdtdh w16sdtfl w16du wp14">
   <w:abstractNum w:abstractNumId="0" w15:restartNumberingAfterBreak="0">
+    <w:nsid w:val="02EA0239"/>
+    <w:multiLevelType w:val="hybridMultilevel"/>
+    <w:tmpl w:val="059476E0"/>
+    <w:lvl w:ilvl="0" w:tplc="0C070001">
+      <w:start w:val="1"/>
+      <w:numFmt w:val="bullet"/>
+      <w:lvlText w:val=""/>
+      <w:lvlJc w:val="left"/>
+      <w:pPr>
+        <w:ind w:left="720" w:hanging="360"/>
+      </w:pPr>
+      <w:rPr>
+        <w:rFonts w:ascii="Symbol" w:hAnsi="Symbol" w:hint="default"/>
+      </w:rPr>
+    </w:lvl>
+    <w:lvl w:ilvl="1" w:tplc="0C070003" w:tentative="1">
+      <w:start w:val="1"/>
+      <w:numFmt w:val="bullet"/>
+      <w:lvlText w:val="o"/>
+      <w:lvlJc w:val="left"/>
+      <w:pPr>
+        <w:ind w:left="1440" w:hanging="360"/>
+      </w:pPr>
+      <w:rPr>
+        <w:rFonts w:ascii="Courier New" w:hAnsi="Courier New" w:cs="Courier New" w:hint="default"/>
+      </w:rPr>
+    </w:lvl>
+    <w:lvl w:ilvl="2" w:tplc="0C070005" w:tentative="1">
+      <w:start w:val="1"/>
+      <w:numFmt w:val="bullet"/>
+      <w:lvlText w:val=""/>
+      <w:lvlJc w:val="left"/>
+      <w:pPr>
+        <w:ind w:left="2160" w:hanging="360"/>
+      </w:pPr>
+      <w:rPr>
+        <w:rFonts w:ascii="Wingdings" w:hAnsi="Wingdings" w:hint="default"/>
+      </w:rPr>
+    </w:lvl>
+    <w:lvl w:ilvl="3" w:tplc="0C070001" w:tentative="1">
+      <w:start w:val="1"/>
+      <w:numFmt w:val="bullet"/>
+      <w:lvlText w:val=""/>
+      <w:lvlJc w:val="left"/>
+      <w:pPr>
+        <w:ind w:left="2880" w:hanging="360"/>
+      </w:pPr>
+      <w:rPr>
+        <w:rFonts w:ascii="Symbol" w:hAnsi="Symbol" w:hint="default"/>
+      </w:rPr>
+    </w:lvl>
+    <w:lvl w:ilvl="4" w:tplc="0C070003" w:tentative="1">
+      <w:start w:val="1"/>
+      <w:numFmt w:val="bullet"/>
+      <w:lvlText w:val="o"/>
+      <w:lvlJc w:val="left"/>
+      <w:pPr>
+        <w:ind w:left="3600" w:hanging="360"/>
+      </w:pPr>
+      <w:rPr>
+        <w:rFonts w:ascii="Courier New" w:hAnsi="Courier New" w:cs="Courier New" w:hint="default"/>
+      </w:rPr>
+    </w:lvl>
+    <w:lvl w:ilvl="5" w:tplc="0C070005" w:tentative="1">
+      <w:start w:val="1"/>
+      <w:numFmt w:val="bullet"/>
+      <w:lvlText w:val=""/>
+      <w:lvlJc w:val="left"/>
+      <w:pPr>
+        <w:ind w:left="4320" w:hanging="360"/>
+      </w:pPr>
+      <w:rPr>
+        <w:rFonts w:ascii="Wingdings" w:hAnsi="Wingdings" w:hint="default"/>
+      </w:rPr>
+    </w:lvl>
+    <w:lvl w:ilvl="6" w:tplc="0C070001" w:tentative="1">
+      <w:start w:val="1"/>
+      <w:numFmt w:val="bullet"/>
+      <w:lvlText w:val=""/>
+      <w:lvlJc w:val="left"/>
+      <w:pPr>
+        <w:ind w:left="5040" w:hanging="360"/>
+      </w:pPr>
+      <w:rPr>
+        <w:rFonts w:ascii="Symbol" w:hAnsi="Symbol" w:hint="default"/>
+      </w:rPr>
+    </w:lvl>
+    <w:lvl w:ilvl="7" w:tplc="0C070003" w:tentative="1">
+      <w:start w:val="1"/>
+      <w:numFmt w:val="bullet"/>
+      <w:lvlText w:val="o"/>
+      <w:lvlJc w:val="left"/>
+      <w:pPr>
+        <w:ind w:left="5760" w:hanging="360"/>
+      </w:pPr>
+      <w:rPr>
+        <w:rFonts w:ascii="Courier New" w:hAnsi="Courier New" w:cs="Courier New" w:hint="default"/>
+      </w:rPr>
+    </w:lvl>
+    <w:lvl w:ilvl="8" w:tplc="0C070005" w:tentative="1">
+      <w:start w:val="1"/>
+      <w:numFmt w:val="bullet"/>
+      <w:lvlText w:val=""/>
+      <w:lvlJc w:val="left"/>
+      <w:pPr>
+        <w:ind w:left="6480" w:hanging="360"/>
+      </w:pPr>
+      <w:rPr>
+        <w:rFonts w:ascii="Wingdings" w:hAnsi="Wingdings" w:hint="default"/>
+      </w:rPr>
+    </w:lvl>
+  </w:abstractNum>
+  <w:abstractNum w:abstractNumId="1" w15:restartNumberingAfterBreak="0">
     <w:nsid w:val="0D175E6D"/>
     <w:multiLevelType w:val="hybridMultilevel"/>
     <w:tmpl w:val="AC72FFB2"/>
@@ -1582,7 +2704,7 @@
       </w:rPr>
     </w:lvl>
   </w:abstractNum>
-  <w:abstractNum w:abstractNumId="1" w15:restartNumberingAfterBreak="0">
+  <w:abstractNum w:abstractNumId="2" w15:restartNumberingAfterBreak="0">
     <w:nsid w:val="1F1522C8"/>
     <w:multiLevelType w:val="hybridMultilevel"/>
     <w:tmpl w:val="F664F0CC"/>
@@ -1695,7 +2817,233 @@
       </w:rPr>
     </w:lvl>
   </w:abstractNum>
-  <w:abstractNum w:abstractNumId="2" w15:restartNumberingAfterBreak="0">
+  <w:abstractNum w:abstractNumId="3" w15:restartNumberingAfterBreak="0">
+    <w:nsid w:val="24674155"/>
+    <w:multiLevelType w:val="hybridMultilevel"/>
+    <w:tmpl w:val="2FF41F00"/>
+    <w:lvl w:ilvl="0" w:tplc="0C070001">
+      <w:start w:val="1"/>
+      <w:numFmt w:val="bullet"/>
+      <w:lvlText w:val=""/>
+      <w:lvlJc w:val="left"/>
+      <w:pPr>
+        <w:ind w:left="720" w:hanging="360"/>
+      </w:pPr>
+      <w:rPr>
+        <w:rFonts w:ascii="Symbol" w:hAnsi="Symbol" w:hint="default"/>
+      </w:rPr>
+    </w:lvl>
+    <w:lvl w:ilvl="1" w:tplc="0C070003" w:tentative="1">
+      <w:start w:val="1"/>
+      <w:numFmt w:val="bullet"/>
+      <w:lvlText w:val="o"/>
+      <w:lvlJc w:val="left"/>
+      <w:pPr>
+        <w:ind w:left="1440" w:hanging="360"/>
+      </w:pPr>
+      <w:rPr>
+        <w:rFonts w:ascii="Courier New" w:hAnsi="Courier New" w:cs="Courier New" w:hint="default"/>
+      </w:rPr>
+    </w:lvl>
+    <w:lvl w:ilvl="2" w:tplc="0C070005" w:tentative="1">
+      <w:start w:val="1"/>
+      <w:numFmt w:val="bullet"/>
+      <w:lvlText w:val=""/>
+      <w:lvlJc w:val="left"/>
+      <w:pPr>
+        <w:ind w:left="2160" w:hanging="360"/>
+      </w:pPr>
+      <w:rPr>
+        <w:rFonts w:ascii="Wingdings" w:hAnsi="Wingdings" w:hint="default"/>
+      </w:rPr>
+    </w:lvl>
+    <w:lvl w:ilvl="3" w:tplc="0C070001" w:tentative="1">
+      <w:start w:val="1"/>
+      <w:numFmt w:val="bullet"/>
+      <w:lvlText w:val=""/>
+      <w:lvlJc w:val="left"/>
+      <w:pPr>
+        <w:ind w:left="2880" w:hanging="360"/>
+      </w:pPr>
+      <w:rPr>
+        <w:rFonts w:ascii="Symbol" w:hAnsi="Symbol" w:hint="default"/>
+      </w:rPr>
+    </w:lvl>
+    <w:lvl w:ilvl="4" w:tplc="0C070003" w:tentative="1">
+      <w:start w:val="1"/>
+      <w:numFmt w:val="bullet"/>
+      <w:lvlText w:val="o"/>
+      <w:lvlJc w:val="left"/>
+      <w:pPr>
+        <w:ind w:left="3600" w:hanging="360"/>
+      </w:pPr>
+      <w:rPr>
+        <w:rFonts w:ascii="Courier New" w:hAnsi="Courier New" w:cs="Courier New" w:hint="default"/>
+      </w:rPr>
+    </w:lvl>
+    <w:lvl w:ilvl="5" w:tplc="0C070005" w:tentative="1">
+      <w:start w:val="1"/>
+      <w:numFmt w:val="bullet"/>
+      <w:lvlText w:val=""/>
+      <w:lvlJc w:val="left"/>
+      <w:pPr>
+        <w:ind w:left="4320" w:hanging="360"/>
+      </w:pPr>
+      <w:rPr>
+        <w:rFonts w:ascii="Wingdings" w:hAnsi="Wingdings" w:hint="default"/>
+      </w:rPr>
+    </w:lvl>
+    <w:lvl w:ilvl="6" w:tplc="0C070001" w:tentative="1">
+      <w:start w:val="1"/>
+      <w:numFmt w:val="bullet"/>
+      <w:lvlText w:val=""/>
+      <w:lvlJc w:val="left"/>
+      <w:pPr>
+        <w:ind w:left="5040" w:hanging="360"/>
+      </w:pPr>
+      <w:rPr>
+        <w:rFonts w:ascii="Symbol" w:hAnsi="Symbol" w:hint="default"/>
+      </w:rPr>
+    </w:lvl>
+    <w:lvl w:ilvl="7" w:tplc="0C070003" w:tentative="1">
+      <w:start w:val="1"/>
+      <w:numFmt w:val="bullet"/>
+      <w:lvlText w:val="o"/>
+      <w:lvlJc w:val="left"/>
+      <w:pPr>
+        <w:ind w:left="5760" w:hanging="360"/>
+      </w:pPr>
+      <w:rPr>
+        <w:rFonts w:ascii="Courier New" w:hAnsi="Courier New" w:cs="Courier New" w:hint="default"/>
+      </w:rPr>
+    </w:lvl>
+    <w:lvl w:ilvl="8" w:tplc="0C070005" w:tentative="1">
+      <w:start w:val="1"/>
+      <w:numFmt w:val="bullet"/>
+      <w:lvlText w:val=""/>
+      <w:lvlJc w:val="left"/>
+      <w:pPr>
+        <w:ind w:left="6480" w:hanging="360"/>
+      </w:pPr>
+      <w:rPr>
+        <w:rFonts w:ascii="Wingdings" w:hAnsi="Wingdings" w:hint="default"/>
+      </w:rPr>
+    </w:lvl>
+  </w:abstractNum>
+  <w:abstractNum w:abstractNumId="4" w15:restartNumberingAfterBreak="0">
+    <w:nsid w:val="458B2681"/>
+    <w:multiLevelType w:val="hybridMultilevel"/>
+    <w:tmpl w:val="9DD8F20A"/>
+    <w:lvl w:ilvl="0" w:tplc="0C070005">
+      <w:start w:val="1"/>
+      <w:numFmt w:val="bullet"/>
+      <w:lvlText w:val=""/>
+      <w:lvlJc w:val="left"/>
+      <w:pPr>
+        <w:ind w:left="720" w:hanging="360"/>
+      </w:pPr>
+      <w:rPr>
+        <w:rFonts w:ascii="Wingdings" w:hAnsi="Wingdings" w:hint="default"/>
+      </w:rPr>
+    </w:lvl>
+    <w:lvl w:ilvl="1" w:tplc="0C070003">
+      <w:start w:val="1"/>
+      <w:numFmt w:val="bullet"/>
+      <w:lvlText w:val="o"/>
+      <w:lvlJc w:val="left"/>
+      <w:pPr>
+        <w:ind w:left="1440" w:hanging="360"/>
+      </w:pPr>
+      <w:rPr>
+        <w:rFonts w:ascii="Courier New" w:hAnsi="Courier New" w:cs="Courier New" w:hint="default"/>
+      </w:rPr>
+    </w:lvl>
+    <w:lvl w:ilvl="2" w:tplc="0C070005">
+      <w:start w:val="1"/>
+      <w:numFmt w:val="bullet"/>
+      <w:lvlText w:val=""/>
+      <w:lvlJc w:val="left"/>
+      <w:pPr>
+        <w:ind w:left="2160" w:hanging="360"/>
+      </w:pPr>
+      <w:rPr>
+        <w:rFonts w:ascii="Wingdings" w:hAnsi="Wingdings" w:hint="default"/>
+      </w:rPr>
+    </w:lvl>
+    <w:lvl w:ilvl="3" w:tplc="0C070001">
+      <w:start w:val="1"/>
+      <w:numFmt w:val="bullet"/>
+      <w:lvlText w:val=""/>
+      <w:lvlJc w:val="left"/>
+      <w:pPr>
+        <w:ind w:left="2880" w:hanging="360"/>
+      </w:pPr>
+      <w:rPr>
+        <w:rFonts w:ascii="Symbol" w:hAnsi="Symbol" w:hint="default"/>
+      </w:rPr>
+    </w:lvl>
+    <w:lvl w:ilvl="4" w:tplc="0C070003">
+      <w:start w:val="1"/>
+      <w:numFmt w:val="bullet"/>
+      <w:lvlText w:val="o"/>
+      <w:lvlJc w:val="left"/>
+      <w:pPr>
+        <w:ind w:left="3600" w:hanging="360"/>
+      </w:pPr>
+      <w:rPr>
+        <w:rFonts w:ascii="Courier New" w:hAnsi="Courier New" w:cs="Courier New" w:hint="default"/>
+      </w:rPr>
+    </w:lvl>
+    <w:lvl w:ilvl="5" w:tplc="0C070005">
+      <w:start w:val="1"/>
+      <w:numFmt w:val="bullet"/>
+      <w:lvlText w:val=""/>
+      <w:lvlJc w:val="left"/>
+      <w:pPr>
+        <w:ind w:left="4320" w:hanging="360"/>
+      </w:pPr>
+      <w:rPr>
+        <w:rFonts w:ascii="Wingdings" w:hAnsi="Wingdings" w:hint="default"/>
+      </w:rPr>
+    </w:lvl>
+    <w:lvl w:ilvl="6" w:tplc="0C070001">
+      <w:start w:val="1"/>
+      <w:numFmt w:val="bullet"/>
+      <w:lvlText w:val=""/>
+      <w:lvlJc w:val="left"/>
+      <w:pPr>
+        <w:ind w:left="5040" w:hanging="360"/>
+      </w:pPr>
+      <w:rPr>
+        <w:rFonts w:ascii="Symbol" w:hAnsi="Symbol" w:hint="default"/>
+      </w:rPr>
+    </w:lvl>
+    <w:lvl w:ilvl="7" w:tplc="0C070003">
+      <w:start w:val="1"/>
+      <w:numFmt w:val="bullet"/>
+      <w:lvlText w:val="o"/>
+      <w:lvlJc w:val="left"/>
+      <w:pPr>
+        <w:ind w:left="5760" w:hanging="360"/>
+      </w:pPr>
+      <w:rPr>
+        <w:rFonts w:ascii="Courier New" w:hAnsi="Courier New" w:cs="Courier New" w:hint="default"/>
+      </w:rPr>
+    </w:lvl>
+    <w:lvl w:ilvl="8" w:tplc="0C070005">
+      <w:start w:val="1"/>
+      <w:numFmt w:val="bullet"/>
+      <w:lvlText w:val=""/>
+      <w:lvlJc w:val="left"/>
+      <w:pPr>
+        <w:ind w:left="6480" w:hanging="360"/>
+      </w:pPr>
+      <w:rPr>
+        <w:rFonts w:ascii="Wingdings" w:hAnsi="Wingdings" w:hint="default"/>
+      </w:rPr>
+    </w:lvl>
+  </w:abstractNum>
+  <w:abstractNum w:abstractNumId="5" w15:restartNumberingAfterBreak="0">
     <w:nsid w:val="5DBC4D06"/>
     <w:multiLevelType w:val="hybridMultilevel"/>
     <w:tmpl w:val="3678F57C"/>
@@ -1808,7 +3156,7 @@
       </w:rPr>
     </w:lvl>
   </w:abstractNum>
-  <w:abstractNum w:abstractNumId="3" w15:restartNumberingAfterBreak="0">
+  <w:abstractNum w:abstractNumId="6" w15:restartNumberingAfterBreak="0">
     <w:nsid w:val="67D102F1"/>
     <w:multiLevelType w:val="hybridMultilevel"/>
     <w:tmpl w:val="F5BAA7F0"/>
@@ -1921,7 +3269,120 @@
       </w:rPr>
     </w:lvl>
   </w:abstractNum>
-  <w:abstractNum w:abstractNumId="4" w15:restartNumberingAfterBreak="0">
+  <w:abstractNum w:abstractNumId="7" w15:restartNumberingAfterBreak="0">
+    <w:nsid w:val="6E0F1362"/>
+    <w:multiLevelType w:val="hybridMultilevel"/>
+    <w:tmpl w:val="910283B0"/>
+    <w:lvl w:ilvl="0" w:tplc="0C070001">
+      <w:start w:val="1"/>
+      <w:numFmt w:val="bullet"/>
+      <w:lvlText w:val=""/>
+      <w:lvlJc w:val="left"/>
+      <w:pPr>
+        <w:ind w:left="720" w:hanging="360"/>
+      </w:pPr>
+      <w:rPr>
+        <w:rFonts w:ascii="Symbol" w:hAnsi="Symbol" w:hint="default"/>
+      </w:rPr>
+    </w:lvl>
+    <w:lvl w:ilvl="1" w:tplc="0C070003" w:tentative="1">
+      <w:start w:val="1"/>
+      <w:numFmt w:val="bullet"/>
+      <w:lvlText w:val="o"/>
+      <w:lvlJc w:val="left"/>
+      <w:pPr>
+        <w:ind w:left="1440" w:hanging="360"/>
+      </w:pPr>
+      <w:rPr>
+        <w:rFonts w:ascii="Courier New" w:hAnsi="Courier New" w:cs="Courier New" w:hint="default"/>
+      </w:rPr>
+    </w:lvl>
+    <w:lvl w:ilvl="2" w:tplc="0C070005" w:tentative="1">
+      <w:start w:val="1"/>
+      <w:numFmt w:val="bullet"/>
+      <w:lvlText w:val=""/>
+      <w:lvlJc w:val="left"/>
+      <w:pPr>
+        <w:ind w:left="2160" w:hanging="360"/>
+      </w:pPr>
+      <w:rPr>
+        <w:rFonts w:ascii="Wingdings" w:hAnsi="Wingdings" w:hint="default"/>
+      </w:rPr>
+    </w:lvl>
+    <w:lvl w:ilvl="3" w:tplc="0C070001" w:tentative="1">
+      <w:start w:val="1"/>
+      <w:numFmt w:val="bullet"/>
+      <w:lvlText w:val=""/>
+      <w:lvlJc w:val="left"/>
+      <w:pPr>
+        <w:ind w:left="2880" w:hanging="360"/>
+      </w:pPr>
+      <w:rPr>
+        <w:rFonts w:ascii="Symbol" w:hAnsi="Symbol" w:hint="default"/>
+      </w:rPr>
+    </w:lvl>
+    <w:lvl w:ilvl="4" w:tplc="0C070003" w:tentative="1">
+      <w:start w:val="1"/>
+      <w:numFmt w:val="bullet"/>
+      <w:lvlText w:val="o"/>
+      <w:lvlJc w:val="left"/>
+      <w:pPr>
+        <w:ind w:left="3600" w:hanging="360"/>
+      </w:pPr>
+      <w:rPr>
+        <w:rFonts w:ascii="Courier New" w:hAnsi="Courier New" w:cs="Courier New" w:hint="default"/>
+      </w:rPr>
+    </w:lvl>
+    <w:lvl w:ilvl="5" w:tplc="0C070005" w:tentative="1">
+      <w:start w:val="1"/>
+      <w:numFmt w:val="bullet"/>
+      <w:lvlText w:val=""/>
+      <w:lvlJc w:val="left"/>
+      <w:pPr>
+        <w:ind w:left="4320" w:hanging="360"/>
+      </w:pPr>
+      <w:rPr>
+        <w:rFonts w:ascii="Wingdings" w:hAnsi="Wingdings" w:hint="default"/>
+      </w:rPr>
+    </w:lvl>
+    <w:lvl w:ilvl="6" w:tplc="0C070001" w:tentative="1">
+      <w:start w:val="1"/>
+      <w:numFmt w:val="bullet"/>
+      <w:lvlText w:val=""/>
+      <w:lvlJc w:val="left"/>
+      <w:pPr>
+        <w:ind w:left="5040" w:hanging="360"/>
+      </w:pPr>
+      <w:rPr>
+        <w:rFonts w:ascii="Symbol" w:hAnsi="Symbol" w:hint="default"/>
+      </w:rPr>
+    </w:lvl>
+    <w:lvl w:ilvl="7" w:tplc="0C070003" w:tentative="1">
+      <w:start w:val="1"/>
+      <w:numFmt w:val="bullet"/>
+      <w:lvlText w:val="o"/>
+      <w:lvlJc w:val="left"/>
+      <w:pPr>
+        <w:ind w:left="5760" w:hanging="360"/>
+      </w:pPr>
+      <w:rPr>
+        <w:rFonts w:ascii="Courier New" w:hAnsi="Courier New" w:cs="Courier New" w:hint="default"/>
+      </w:rPr>
+    </w:lvl>
+    <w:lvl w:ilvl="8" w:tplc="0C070005" w:tentative="1">
+      <w:start w:val="1"/>
+      <w:numFmt w:val="bullet"/>
+      <w:lvlText w:val=""/>
+      <w:lvlJc w:val="left"/>
+      <w:pPr>
+        <w:ind w:left="6480" w:hanging="360"/>
+      </w:pPr>
+      <w:rPr>
+        <w:rFonts w:ascii="Wingdings" w:hAnsi="Wingdings" w:hint="default"/>
+      </w:rPr>
+    </w:lvl>
+  </w:abstractNum>
+  <w:abstractNum w:abstractNumId="8" w15:restartNumberingAfterBreak="0">
     <w:nsid w:val="7C0D5605"/>
     <w:multiLevelType w:val="hybridMultilevel"/>
     <w:tmpl w:val="A3F45572"/>
@@ -2035,19 +3496,31 @@
     </w:lvl>
   </w:abstractNum>
   <w:num w:numId="1" w16cid:durableId="1947806125">
+    <w:abstractNumId w:val="2"/>
+  </w:num>
+  <w:num w:numId="2" w16cid:durableId="1221284284">
+    <w:abstractNumId w:val="6"/>
+  </w:num>
+  <w:num w:numId="3" w16cid:durableId="1119762085">
     <w:abstractNumId w:val="1"/>
   </w:num>
-  <w:num w:numId="2" w16cid:durableId="1221284284">
+  <w:num w:numId="4" w16cid:durableId="478350896">
+    <w:abstractNumId w:val="8"/>
+  </w:num>
+  <w:num w:numId="5" w16cid:durableId="662777720">
+    <w:abstractNumId w:val="5"/>
+  </w:num>
+  <w:num w:numId="6" w16cid:durableId="1070037316">
+    <w:abstractNumId w:val="0"/>
+  </w:num>
+  <w:num w:numId="7" w16cid:durableId="1769234292">
+    <w:abstractNumId w:val="4"/>
+  </w:num>
+  <w:num w:numId="8" w16cid:durableId="661586804">
     <w:abstractNumId w:val="3"/>
   </w:num>
-  <w:num w:numId="3" w16cid:durableId="1119762085">
-    <w:abstractNumId w:val="0"/>
-  </w:num>
-  <w:num w:numId="4" w16cid:durableId="478350896">
-    <w:abstractNumId w:val="4"/>
-  </w:num>
-  <w:num w:numId="5" w16cid:durableId="662777720">
-    <w:abstractNumId w:val="2"/>
+  <w:num w:numId="9" w16cid:durableId="1500267366">
+    <w:abstractNumId w:val="7"/>
   </w:num>
 </w:numbering>
 </file>
@@ -3013,6 +4486,16 @@
     <w:uiPriority w:val="99"/>
     <w:rsid w:val="00043CA2"/>
   </w:style>
+  <w:style w:type="character" w:styleId="Platzhaltertext">
+    <w:name w:val="Placeholder Text"/>
+    <w:basedOn w:val="Absatz-Standardschriftart"/>
+    <w:uiPriority w:val="99"/>
+    <w:semiHidden/>
+    <w:rsid w:val="00072E53"/>
+    <w:rPr>
+      <w:color w:val="666666"/>
+    </w:rPr>
+  </w:style>
 </w:styles>
 </file>
 

</xml_diff>